<commit_message>
Added IS TimeSelect and Updated Documentation
</commit_message>
<xml_diff>
--- a/documentation/WEBAPP BUILDER USER DOC.docx
+++ b/documentation/WEBAPP BUILDER USER DOC.docx
@@ -153,7 +153,20 @@
                 <w:sz w:val="46"/>
                 <w:szCs w:val="48"/>
               </w:rPr>
-              <w:t>Web App B</w:t>
+              <w:t>Web App</w:t>
+            </w:r>
+            <w:r>
+              <w:rPr>
+                <w:rFonts w:ascii="Arial" w:eastAsia="Times New Roman" w:hAnsi="Arial" w:cs="Arial"/>
+                <w:b/>
+                <w:bCs/>
+                <w:i/>
+                <w:iCs/>
+                <w:spacing w:val="-5"/>
+                <w:sz w:val="46"/>
+                <w:szCs w:val="48"/>
+              </w:rPr>
+              <w:t>B</w:t>
             </w:r>
             <w:r>
               <w:rPr>
@@ -317,7 +330,7 @@
           <w:r>
             <w:fldChar w:fldCharType="separate"/>
           </w:r>
-          <w:hyperlink w:anchor="_Toc428445446" w:history="1">
+          <w:hyperlink w:anchor="_Toc443470925" w:history="1">
             <w:r>
               <w:rPr>
                 <w:rStyle w:val="Hyperlink"/>
@@ -344,7 +357,7 @@
                 <w:noProof/>
                 <w:webHidden/>
               </w:rPr>
-              <w:instrText xml:space="preserve"> PAGEREF _Toc428445446 \h </w:instrText>
+              <w:instrText xml:space="preserve"> PAGEREF _Toc443470925 \h </w:instrText>
             </w:r>
             <w:r>
               <w:rPr>
@@ -386,7 +399,7 @@
               <w:noProof/>
             </w:rPr>
           </w:pPr>
-          <w:hyperlink w:anchor="_Toc428445447" w:history="1">
+          <w:hyperlink w:anchor="_Toc443470926" w:history="1">
             <w:r>
               <w:rPr>
                 <w:rStyle w:val="Hyperlink"/>
@@ -413,7 +426,7 @@
                 <w:noProof/>
                 <w:webHidden/>
               </w:rPr>
-              <w:instrText xml:space="preserve"> PAGEREF _Toc428445447 \h </w:instrText>
+              <w:instrText xml:space="preserve"> PAGEREF _Toc443470926 \h </w:instrText>
             </w:r>
             <w:r>
               <w:rPr>
@@ -455,13 +468,13 @@
               <w:noProof/>
             </w:rPr>
           </w:pPr>
-          <w:hyperlink w:anchor="_Toc428445448" w:history="1">
+          <w:hyperlink w:anchor="_Toc443470927" w:history="1">
             <w:r>
               <w:rPr>
                 <w:rStyle w:val="Hyperlink"/>
                 <w:noProof/>
               </w:rPr>
-              <w:t>Get ArcGIS Webapp Builder</w:t>
+              <w:t>Get ArcGIS Web AppBuilder</w:t>
             </w:r>
             <w:r>
               <w:rPr>
@@ -482,7 +495,7 @@
                 <w:noProof/>
                 <w:webHidden/>
               </w:rPr>
-              <w:instrText xml:space="preserve"> PAGEREF _Toc428445448 \h </w:instrText>
+              <w:instrText xml:space="preserve"> PAGEREF _Toc443470927 \h </w:instrText>
             </w:r>
             <w:r>
               <w:rPr>
@@ -524,13 +537,13 @@
               <w:noProof/>
             </w:rPr>
           </w:pPr>
-          <w:hyperlink w:anchor="_Toc428445449" w:history="1">
+          <w:hyperlink w:anchor="_Toc443470928" w:history="1">
             <w:r>
               <w:rPr>
                 <w:rStyle w:val="Hyperlink"/>
                 <w:noProof/>
               </w:rPr>
-              <w:t>Setup ArcGIS WebApp Builder</w:t>
+              <w:t>Setup ArcGIS Web AppBuilder</w:t>
             </w:r>
             <w:r>
               <w:rPr>
@@ -551,7 +564,7 @@
                 <w:noProof/>
                 <w:webHidden/>
               </w:rPr>
-              <w:instrText xml:space="preserve"> PAGEREF _Toc428445449 \h </w:instrText>
+              <w:instrText xml:space="preserve"> PAGEREF _Toc443470928 \h </w:instrText>
             </w:r>
             <w:r>
               <w:rPr>
@@ -593,7 +606,7 @@
               <w:noProof/>
             </w:rPr>
           </w:pPr>
-          <w:hyperlink w:anchor="_Toc428445450" w:history="1">
+          <w:hyperlink w:anchor="_Toc443470929" w:history="1">
             <w:r>
               <w:rPr>
                 <w:rStyle w:val="Hyperlink"/>
@@ -620,7 +633,7 @@
                 <w:noProof/>
                 <w:webHidden/>
               </w:rPr>
-              <w:instrText xml:space="preserve"> PAGEREF _Toc428445450 \h </w:instrText>
+              <w:instrText xml:space="preserve"> PAGEREF _Toc443470929 \h </w:instrText>
             </w:r>
             <w:r>
               <w:rPr>
@@ -662,7 +675,7 @@
               <w:noProof/>
             </w:rPr>
           </w:pPr>
-          <w:hyperlink w:anchor="_Toc428445451" w:history="1">
+          <w:hyperlink w:anchor="_Toc443470930" w:history="1">
             <w:r>
               <w:rPr>
                 <w:rStyle w:val="Hyperlink"/>
@@ -689,7 +702,7 @@
                 <w:noProof/>
                 <w:webHidden/>
               </w:rPr>
-              <w:instrText xml:space="preserve"> PAGEREF _Toc428445451 \h </w:instrText>
+              <w:instrText xml:space="preserve"> PAGEREF _Toc443470930 \h </w:instrText>
             </w:r>
             <w:r>
               <w:rPr>
@@ -731,7 +744,7 @@
               <w:noProof/>
             </w:rPr>
           </w:pPr>
-          <w:hyperlink w:anchor="_Toc428445452" w:history="1">
+          <w:hyperlink w:anchor="_Toc443470931" w:history="1">
             <w:r>
               <w:rPr>
                 <w:rStyle w:val="Hyperlink"/>
@@ -758,7 +771,7 @@
                 <w:noProof/>
                 <w:webHidden/>
               </w:rPr>
-              <w:instrText xml:space="preserve"> PAGEREF _Toc428445452 \h </w:instrText>
+              <w:instrText xml:space="preserve"> PAGEREF _Toc443470931 \h </w:instrText>
             </w:r>
             <w:r>
               <w:rPr>
@@ -800,7 +813,7 @@
               <w:noProof/>
             </w:rPr>
           </w:pPr>
-          <w:hyperlink w:anchor="_Toc428445453" w:history="1">
+          <w:hyperlink w:anchor="_Toc443470932" w:history="1">
             <w:r>
               <w:rPr>
                 <w:rStyle w:val="Hyperlink"/>
@@ -827,7 +840,7 @@
                 <w:noProof/>
                 <w:webHidden/>
               </w:rPr>
-              <w:instrText xml:space="preserve"> PAGEREF _Toc428445453 \h </w:instrText>
+              <w:instrText xml:space="preserve"> PAGEREF _Toc443470932 \h </w:instrText>
             </w:r>
             <w:r>
               <w:rPr>
@@ -869,7 +882,7 @@
               <w:noProof/>
             </w:rPr>
           </w:pPr>
-          <w:hyperlink w:anchor="_Toc428445454" w:history="1">
+          <w:hyperlink w:anchor="_Toc443470933" w:history="1">
             <w:r>
               <w:rPr>
                 <w:rStyle w:val="Hyperlink"/>
@@ -896,7 +909,7 @@
                 <w:noProof/>
                 <w:webHidden/>
               </w:rPr>
-              <w:instrText xml:space="preserve"> PAGEREF _Toc428445454 \h </w:instrText>
+              <w:instrText xml:space="preserve"> PAGEREF _Toc443470933 \h </w:instrText>
             </w:r>
             <w:r>
               <w:rPr>
@@ -938,7 +951,7 @@
               <w:noProof/>
             </w:rPr>
           </w:pPr>
-          <w:hyperlink w:anchor="_Toc428445455" w:history="1">
+          <w:hyperlink w:anchor="_Toc443470934" w:history="1">
             <w:r>
               <w:rPr>
                 <w:rStyle w:val="Hyperlink"/>
@@ -965,7 +978,7 @@
                 <w:noProof/>
                 <w:webHidden/>
               </w:rPr>
-              <w:instrText xml:space="preserve"> PAGEREF _Toc428445455 \h </w:instrText>
+              <w:instrText xml:space="preserve"> PAGEREF _Toc443470934 \h </w:instrText>
             </w:r>
             <w:r>
               <w:rPr>
@@ -1007,7 +1020,7 @@
               <w:noProof/>
             </w:rPr>
           </w:pPr>
-          <w:hyperlink w:anchor="_Toc428445456" w:history="1">
+          <w:hyperlink w:anchor="_Toc443470935" w:history="1">
             <w:r>
               <w:rPr>
                 <w:rStyle w:val="Hyperlink"/>
@@ -1034,7 +1047,7 @@
                 <w:noProof/>
                 <w:webHidden/>
               </w:rPr>
-              <w:instrText xml:space="preserve"> PAGEREF _Toc428445456 \h </w:instrText>
+              <w:instrText xml:space="preserve"> PAGEREF _Toc443470935 \h </w:instrText>
             </w:r>
             <w:r>
               <w:rPr>
@@ -1076,7 +1089,7 @@
               <w:noProof/>
             </w:rPr>
           </w:pPr>
-          <w:hyperlink w:anchor="_Toc428445457" w:history="1">
+          <w:hyperlink w:anchor="_Toc443470936" w:history="1">
             <w:r>
               <w:rPr>
                 <w:rStyle w:val="Hyperlink"/>
@@ -1103,7 +1116,7 @@
                 <w:noProof/>
                 <w:webHidden/>
               </w:rPr>
-              <w:instrText xml:space="preserve"> PAGEREF _Toc428445457 \h </w:instrText>
+              <w:instrText xml:space="preserve"> PAGEREF _Toc443470936 \h </w:instrText>
             </w:r>
             <w:r>
               <w:rPr>
@@ -1145,7 +1158,7 @@
               <w:noProof/>
             </w:rPr>
           </w:pPr>
-          <w:hyperlink w:anchor="_Toc428445458" w:history="1">
+          <w:hyperlink w:anchor="_Toc443470937" w:history="1">
             <w:r>
               <w:rPr>
                 <w:rStyle w:val="Hyperlink"/>
@@ -1172,7 +1185,7 @@
                 <w:noProof/>
                 <w:webHidden/>
               </w:rPr>
-              <w:instrText xml:space="preserve"> PAGEREF _Toc428445458 \h </w:instrText>
+              <w:instrText xml:space="preserve"> PAGEREF _Toc443470937 \h </w:instrText>
             </w:r>
             <w:r>
               <w:rPr>
@@ -1214,7 +1227,7 @@
               <w:noProof/>
             </w:rPr>
           </w:pPr>
-          <w:hyperlink w:anchor="_Toc428445459" w:history="1">
+          <w:hyperlink w:anchor="_Toc443470938" w:history="1">
             <w:r>
               <w:rPr>
                 <w:rStyle w:val="Hyperlink"/>
@@ -1241,7 +1254,7 @@
                 <w:noProof/>
                 <w:webHidden/>
               </w:rPr>
-              <w:instrText xml:space="preserve"> PAGEREF _Toc428445459 \h </w:instrText>
+              <w:instrText xml:space="preserve"> PAGEREF _Toc443470938 \h </w:instrText>
             </w:r>
             <w:r>
               <w:rPr>
@@ -1283,7 +1296,7 @@
               <w:noProof/>
             </w:rPr>
           </w:pPr>
-          <w:hyperlink w:anchor="_Toc428445460" w:history="1">
+          <w:hyperlink w:anchor="_Toc443470939" w:history="1">
             <w:r>
               <w:rPr>
                 <w:rStyle w:val="Hyperlink"/>
@@ -1310,7 +1323,7 @@
                 <w:noProof/>
                 <w:webHidden/>
               </w:rPr>
-              <w:instrText xml:space="preserve"> PAGEREF _Toc428445460 \h </w:instrText>
+              <w:instrText xml:space="preserve"> PAGEREF _Toc443470939 \h </w:instrText>
             </w:r>
             <w:r>
               <w:rPr>
@@ -1352,7 +1365,7 @@
               <w:noProof/>
             </w:rPr>
           </w:pPr>
-          <w:hyperlink w:anchor="_Toc428445461" w:history="1">
+          <w:hyperlink w:anchor="_Toc443470940" w:history="1">
             <w:r>
               <w:rPr>
                 <w:rStyle w:val="Hyperlink"/>
@@ -1379,7 +1392,7 @@
                 <w:noProof/>
                 <w:webHidden/>
               </w:rPr>
-              <w:instrText xml:space="preserve"> PAGEREF _Toc428445461 \h </w:instrText>
+              <w:instrText xml:space="preserve"> PAGEREF _Toc443470940 \h </w:instrText>
             </w:r>
             <w:r>
               <w:rPr>
@@ -1421,7 +1434,7 @@
               <w:noProof/>
             </w:rPr>
           </w:pPr>
-          <w:hyperlink w:anchor="_Toc428445462" w:history="1">
+          <w:hyperlink w:anchor="_Toc443470941" w:history="1">
             <w:r>
               <w:rPr>
                 <w:rStyle w:val="Hyperlink"/>
@@ -1448,7 +1461,7 @@
                 <w:noProof/>
                 <w:webHidden/>
               </w:rPr>
-              <w:instrText xml:space="preserve"> PAGEREF _Toc428445462 \h </w:instrText>
+              <w:instrText xml:space="preserve"> PAGEREF _Toc443470941 \h </w:instrText>
             </w:r>
             <w:r>
               <w:rPr>
@@ -1490,7 +1503,7 @@
               <w:noProof/>
             </w:rPr>
           </w:pPr>
-          <w:hyperlink w:anchor="_Toc428445463" w:history="1">
+          <w:hyperlink w:anchor="_Toc443470942" w:history="1">
             <w:r>
               <w:rPr>
                 <w:rStyle w:val="Hyperlink"/>
@@ -1517,7 +1530,7 @@
                 <w:noProof/>
                 <w:webHidden/>
               </w:rPr>
-              <w:instrText xml:space="preserve"> PAGEREF _Toc428445463 \h </w:instrText>
+              <w:instrText xml:space="preserve"> PAGEREF _Toc443470942 \h </w:instrText>
             </w:r>
             <w:r>
               <w:rPr>
@@ -1559,7 +1572,7 @@
               <w:noProof/>
             </w:rPr>
           </w:pPr>
-          <w:hyperlink w:anchor="_Toc428445464" w:history="1">
+          <w:hyperlink w:anchor="_Toc443470943" w:history="1">
             <w:r>
               <w:rPr>
                 <w:rStyle w:val="Hyperlink"/>
@@ -1586,7 +1599,7 @@
                 <w:noProof/>
                 <w:webHidden/>
               </w:rPr>
-              <w:instrText xml:space="preserve"> PAGEREF _Toc428445464 \h </w:instrText>
+              <w:instrText xml:space="preserve"> PAGEREF _Toc443470943 \h </w:instrText>
             </w:r>
             <w:r>
               <w:rPr>
@@ -1628,7 +1641,7 @@
               <w:noProof/>
             </w:rPr>
           </w:pPr>
-          <w:hyperlink w:anchor="_Toc428445465" w:history="1">
+          <w:hyperlink w:anchor="_Toc443470944" w:history="1">
             <w:r>
               <w:rPr>
                 <w:rStyle w:val="Hyperlink"/>
@@ -1655,7 +1668,7 @@
                 <w:noProof/>
                 <w:webHidden/>
               </w:rPr>
-              <w:instrText xml:space="preserve"> PAGEREF _Toc428445465 \h </w:instrText>
+              <w:instrText xml:space="preserve"> PAGEREF _Toc443470944 \h </w:instrText>
             </w:r>
             <w:r>
               <w:rPr>
@@ -1697,7 +1710,7 @@
               <w:noProof/>
             </w:rPr>
           </w:pPr>
-          <w:hyperlink w:anchor="_Toc428445466" w:history="1">
+          <w:hyperlink w:anchor="_Toc443470945" w:history="1">
             <w:r>
               <w:rPr>
                 <w:rStyle w:val="Hyperlink"/>
@@ -1724,7 +1737,7 @@
                 <w:noProof/>
                 <w:webHidden/>
               </w:rPr>
-              <w:instrText xml:space="preserve"> PAGEREF _Toc428445466 \h </w:instrText>
+              <w:instrText xml:space="preserve"> PAGEREF _Toc443470945 \h </w:instrText>
             </w:r>
             <w:r>
               <w:rPr>
@@ -1766,7 +1779,7 @@
               <w:noProof/>
             </w:rPr>
           </w:pPr>
-          <w:hyperlink w:anchor="_Toc428445467" w:history="1">
+          <w:hyperlink w:anchor="_Toc443470946" w:history="1">
             <w:r>
               <w:rPr>
                 <w:rStyle w:val="Hyperlink"/>
@@ -1793,7 +1806,7 @@
                 <w:noProof/>
                 <w:webHidden/>
               </w:rPr>
-              <w:instrText xml:space="preserve"> PAGEREF _Toc428445467 \h </w:instrText>
+              <w:instrText xml:space="preserve"> PAGEREF _Toc443470946 \h </w:instrText>
             </w:r>
             <w:r>
               <w:rPr>
@@ -1835,7 +1848,7 @@
               <w:noProof/>
             </w:rPr>
           </w:pPr>
-          <w:hyperlink w:anchor="_Toc428445468" w:history="1">
+          <w:hyperlink w:anchor="_Toc443470947" w:history="1">
             <w:r>
               <w:rPr>
                 <w:rStyle w:val="Hyperlink"/>
@@ -1862,7 +1875,7 @@
                 <w:noProof/>
                 <w:webHidden/>
               </w:rPr>
-              <w:instrText xml:space="preserve"> PAGEREF _Toc428445468 \h </w:instrText>
+              <w:instrText xml:space="preserve"> PAGEREF _Toc443470947 \h </w:instrText>
             </w:r>
             <w:r>
               <w:rPr>
@@ -1904,7 +1917,7 @@
               <w:noProof/>
             </w:rPr>
           </w:pPr>
-          <w:hyperlink w:anchor="_Toc428445469" w:history="1">
+          <w:hyperlink w:anchor="_Toc443470948" w:history="1">
             <w:r>
               <w:rPr>
                 <w:rStyle w:val="Hyperlink"/>
@@ -1931,7 +1944,7 @@
                 <w:noProof/>
                 <w:webHidden/>
               </w:rPr>
-              <w:instrText xml:space="preserve"> PAGEREF _Toc428445469 \h </w:instrText>
+              <w:instrText xml:space="preserve"> PAGEREF _Toc443470948 \h </w:instrText>
             </w:r>
             <w:r>
               <w:rPr>
@@ -1973,7 +1986,7 @@
               <w:noProof/>
             </w:rPr>
           </w:pPr>
-          <w:hyperlink w:anchor="_Toc428445470" w:history="1">
+          <w:hyperlink w:anchor="_Toc443470949" w:history="1">
             <w:r>
               <w:rPr>
                 <w:rStyle w:val="Hyperlink"/>
@@ -2000,7 +2013,7 @@
                 <w:noProof/>
                 <w:webHidden/>
               </w:rPr>
-              <w:instrText xml:space="preserve"> PAGEREF _Toc428445470 \h </w:instrText>
+              <w:instrText xml:space="preserve"> PAGEREF _Toc443470949 \h </w:instrText>
             </w:r>
             <w:r>
               <w:rPr>
@@ -2042,7 +2055,7 @@
               <w:noProof/>
             </w:rPr>
           </w:pPr>
-          <w:hyperlink w:anchor="_Toc428445471" w:history="1">
+          <w:hyperlink w:anchor="_Toc443470950" w:history="1">
             <w:r>
               <w:rPr>
                 <w:rStyle w:val="Hyperlink"/>
@@ -2069,7 +2082,7 @@
                 <w:noProof/>
                 <w:webHidden/>
               </w:rPr>
-              <w:instrText xml:space="preserve"> PAGEREF _Toc428445471 \h </w:instrText>
+              <w:instrText xml:space="preserve"> PAGEREF _Toc443470950 \h </w:instrText>
             </w:r>
             <w:r>
               <w:rPr>
@@ -2111,7 +2124,7 @@
               <w:noProof/>
             </w:rPr>
           </w:pPr>
-          <w:hyperlink w:anchor="_Toc428445472" w:history="1">
+          <w:hyperlink w:anchor="_Toc443470951" w:history="1">
             <w:r>
               <w:rPr>
                 <w:rStyle w:val="Hyperlink"/>
@@ -2138,7 +2151,7 @@
                 <w:noProof/>
                 <w:webHidden/>
               </w:rPr>
-              <w:instrText xml:space="preserve"> PAGEREF _Toc428445472 \h </w:instrText>
+              <w:instrText xml:space="preserve"> PAGEREF _Toc443470951 \h </w:instrText>
             </w:r>
             <w:r>
               <w:rPr>
@@ -2180,7 +2193,7 @@
               <w:noProof/>
             </w:rPr>
           </w:pPr>
-          <w:hyperlink w:anchor="_Toc428445473" w:history="1">
+          <w:hyperlink w:anchor="_Toc443470952" w:history="1">
             <w:r>
               <w:rPr>
                 <w:rStyle w:val="Hyperlink"/>
@@ -2207,7 +2220,7 @@
                 <w:noProof/>
                 <w:webHidden/>
               </w:rPr>
-              <w:instrText xml:space="preserve"> PAGEREF _Toc428445473 \h </w:instrText>
+              <w:instrText xml:space="preserve"> PAGEREF _Toc443470952 \h </w:instrText>
             </w:r>
             <w:r>
               <w:rPr>
@@ -2249,7 +2262,7 @@
               <w:noProof/>
             </w:rPr>
           </w:pPr>
-          <w:hyperlink w:anchor="_Toc428445474" w:history="1">
+          <w:hyperlink w:anchor="_Toc443470953" w:history="1">
             <w:r>
               <w:rPr>
                 <w:rStyle w:val="Hyperlink"/>
@@ -2276,7 +2289,7 @@
                 <w:noProof/>
                 <w:webHidden/>
               </w:rPr>
-              <w:instrText xml:space="preserve"> PAGEREF _Toc428445474 \h </w:instrText>
+              <w:instrText xml:space="preserve"> PAGEREF _Toc443470953 \h </w:instrText>
             </w:r>
             <w:r>
               <w:rPr>
@@ -2318,13 +2331,13 @@
               <w:noProof/>
             </w:rPr>
           </w:pPr>
-          <w:hyperlink w:anchor="_Toc428445475" w:history="1">
+          <w:hyperlink w:anchor="_Toc443470954" w:history="1">
             <w:r>
               <w:rPr>
                 <w:rStyle w:val="Hyperlink"/>
                 <w:noProof/>
               </w:rPr>
-              <w:t>ISMensuration</w:t>
+              <w:t>ISClassification</w:t>
             </w:r>
             <w:r>
               <w:rPr>
@@ -2345,7 +2358,7 @@
                 <w:noProof/>
                 <w:webHidden/>
               </w:rPr>
-              <w:instrText xml:space="preserve"> PAGEREF _Toc428445475 \h </w:instrText>
+              <w:instrText xml:space="preserve"> PAGEREF _Toc443470954 \h </w:instrText>
             </w:r>
             <w:r>
               <w:rPr>
@@ -2383,11 +2396,11 @@
               <w:tab w:val="right" w:leader="dot" w:pos="9350"/>
             </w:tabs>
             <w:rPr>
-              <w:rFonts w:eastAsiaTheme="minorEastAsia"/>
+              <w:rStyle w:val="Hyperlink"/>
               <w:noProof/>
             </w:rPr>
           </w:pPr>
-          <w:hyperlink w:anchor="_Toc428445476" w:history="1">
+          <w:hyperlink w:anchor="_Toc443470955" w:history="1">
             <w:r>
               <w:rPr>
                 <w:rStyle w:val="Hyperlink"/>
@@ -2414,7 +2427,7 @@
                 <w:noProof/>
                 <w:webHidden/>
               </w:rPr>
-              <w:instrText xml:space="preserve"> PAGEREF _Toc428445476 \h </w:instrText>
+              <w:instrText xml:space="preserve"> PAGEREF _Toc443470955 \h </w:instrText>
             </w:r>
             <w:r>
               <w:rPr>
@@ -2446,73 +2459,9 @@
           </w:hyperlink>
         </w:p>
         <w:p>
-          <w:pPr>
-            <w:pStyle w:val="TOC2"/>
-            <w:tabs>
-              <w:tab w:val="right" w:leader="dot" w:pos="9350"/>
-            </w:tabs>
-            <w:rPr>
-              <w:rFonts w:eastAsiaTheme="minorEastAsia"/>
-              <w:noProof/>
-            </w:rPr>
-          </w:pPr>
-          <w:hyperlink w:anchor="_Toc428445477" w:history="1">
-            <w:r>
-              <w:rPr>
-                <w:rStyle w:val="Hyperlink"/>
-                <w:noProof/>
-              </w:rPr>
-              <w:t>ISClassification</w:t>
-            </w:r>
-            <w:r>
-              <w:rPr>
-                <w:noProof/>
-                <w:webHidden/>
-              </w:rPr>
-              <w:tab/>
-            </w:r>
-            <w:r>
-              <w:rPr>
-                <w:noProof/>
-                <w:webHidden/>
-              </w:rPr>
-              <w:fldChar w:fldCharType="begin"/>
-            </w:r>
-            <w:r>
-              <w:rPr>
-                <w:noProof/>
-                <w:webHidden/>
-              </w:rPr>
-              <w:instrText xml:space="preserve"> PAGEREF _Toc428445477 \h </w:instrText>
-            </w:r>
-            <w:r>
-              <w:rPr>
-                <w:noProof/>
-                <w:webHidden/>
-              </w:rPr>
-            </w:r>
-            <w:r>
-              <w:rPr>
-                <w:noProof/>
-                <w:webHidden/>
-              </w:rPr>
-              <w:fldChar w:fldCharType="separate"/>
-            </w:r>
-            <w:r>
-              <w:rPr>
-                <w:noProof/>
-                <w:webHidden/>
-              </w:rPr>
-              <w:t>23</w:t>
-            </w:r>
-            <w:r>
-              <w:rPr>
-                <w:noProof/>
-                <w:webHidden/>
-              </w:rPr>
-              <w:fldChar w:fldCharType="end"/>
-            </w:r>
-          </w:hyperlink>
+          <w:r>
+            <w:t xml:space="preserve">     ISTimeSelect……………………………………………………………………………………………………………………………………..23</w:t>
+          </w:r>
         </w:p>
         <w:p>
           <w:pPr>
@@ -2521,11 +2470,11 @@
               <w:tab w:val="right" w:leader="dot" w:pos="9350"/>
             </w:tabs>
             <w:rPr>
-              <w:rFonts w:eastAsiaTheme="minorEastAsia"/>
+              <w:rStyle w:val="Hyperlink"/>
               <w:noProof/>
             </w:rPr>
           </w:pPr>
-          <w:hyperlink w:anchor="_Toc428445478" w:history="1">
+          <w:hyperlink w:anchor="_Toc443470955" w:history="1">
             <w:r>
               <w:rPr>
                 <w:rStyle w:val="Hyperlink"/>
@@ -2538,7 +2487,7 @@
                 <w:noProof/>
                 <w:webHidden/>
               </w:rPr>
-              <w:tab/>
+              <w:t>……………………………………………………………………………………………………………………………………….</w:t>
             </w:r>
             <w:r>
               <w:rPr>
@@ -2552,7 +2501,7 @@
                 <w:noProof/>
                 <w:webHidden/>
               </w:rPr>
-              <w:instrText xml:space="preserve"> PAGEREF _Toc428445478 \h </w:instrText>
+              <w:instrText xml:space="preserve"> PAGEREF _Toc443470955 \h </w:instrText>
             </w:r>
             <w:r>
               <w:rPr>
@@ -2584,6 +2533,12 @@
           </w:hyperlink>
         </w:p>
         <w:p>
+          <w:pPr>
+            <w:rPr>
+              <w:bCs/>
+              <w:noProof/>
+            </w:rPr>
+          </w:pPr>
           <w:r>
             <w:rPr>
               <w:b/>
@@ -2592,6 +2547,30 @@
             </w:rPr>
             <w:fldChar w:fldCharType="end"/>
           </w:r>
+          <w:r>
+            <w:rPr>
+              <w:b/>
+              <w:bCs/>
+              <w:noProof/>
+            </w:rPr>
+            <w:t xml:space="preserve">   </w:t>
+          </w:r>
+          <w:r>
+            <w:rPr>
+              <w:bCs/>
+              <w:noProof/>
+            </w:rPr>
+            <w:t>ISSplitTool…………………………………………………………………………………………………………………………………………..23</w:t>
+          </w:r>
+        </w:p>
+        <w:p>
+          <w:r>
+            <w:rPr>
+              <w:bCs/>
+              <w:noProof/>
+            </w:rPr>
+            <w:t xml:space="preserve">         Overview……………………………………………………………………………………………………………………………………….23</w:t>
+          </w:r>
         </w:p>
       </w:sdtContent>
     </w:sdt>
@@ -2641,7 +2620,7 @@
           <w:szCs w:val="32"/>
           <w:u w:val="single"/>
         </w:rPr>
-        <w:t xml:space="preserve">ebApp Builder </w:t>
+        <w:t>eb</w:t>
       </w:r>
       <w:r>
         <w:rPr>
@@ -2650,6 +2629,24 @@
           <w:szCs w:val="32"/>
           <w:u w:val="single"/>
         </w:rPr>
+        <w:t xml:space="preserve"> App</w:t>
+      </w:r>
+      <w:r>
+        <w:rPr>
+          <w:b/>
+          <w:sz w:val="32"/>
+          <w:szCs w:val="32"/>
+          <w:u w:val="single"/>
+        </w:rPr>
+        <w:t xml:space="preserve">Builder </w:t>
+      </w:r>
+      <w:r>
+        <w:rPr>
+          <w:b/>
+          <w:sz w:val="32"/>
+          <w:szCs w:val="32"/>
+          <w:u w:val="single"/>
+        </w:rPr>
         <w:t>for Image Services</w:t>
       </w:r>
     </w:p>
@@ -2657,7 +2654,7 @@
       <w:pPr>
         <w:pStyle w:val="Heading1"/>
       </w:pPr>
-      <w:bookmarkStart w:id="0" w:name="_Toc428445446"/>
+      <w:bookmarkStart w:id="0" w:name="_Toc443470925"/>
       <w:r>
         <w:t>Overview</w:t>
       </w:r>
@@ -2683,7 +2680,21 @@
           <w:sz w:val="24"/>
           <w:szCs w:val="24"/>
         </w:rPr>
-        <w:t xml:space="preserve">The WebApp Builder Image Services widgets have been built to provide a simplified way for users to incorporate imagery functionality into </w:t>
+        <w:t>The Web</w:t>
+      </w:r>
+      <w:r>
+        <w:rPr>
+          <w:sz w:val="24"/>
+          <w:szCs w:val="24"/>
+        </w:rPr>
+        <w:t xml:space="preserve"> App</w:t>
+      </w:r>
+      <w:r>
+        <w:rPr>
+          <w:sz w:val="24"/>
+          <w:szCs w:val="24"/>
+        </w:rPr>
+        <w:t xml:space="preserve">Builder Image Services widgets have been built to provide a simplified way for users to incorporate imagery functionality into </w:t>
       </w:r>
       <w:r>
         <w:rPr>
@@ -2879,7 +2890,63 @@
           <w:sz w:val="24"/>
           <w:szCs w:val="24"/>
         </w:rPr>
-        <w:t>The list of layers drop down layers does not come from the current web map, but instead the Image Layers tool takes as input the ID of a separate WebMap. This enables organizations to create a webmap that contains a list of all the relevant image services for their applications and main this list independently from the webmaps that are used to define the applications. This method makes is also simpler to add the imagery functionality to apps without needing to modify the associated webmap with a list of possible imagery layers.</w:t>
+        <w:t xml:space="preserve">The layers </w:t>
+      </w:r>
+      <w:r>
+        <w:rPr>
+          <w:sz w:val="24"/>
+          <w:szCs w:val="24"/>
+        </w:rPr>
+        <w:t xml:space="preserve">listed in the </w:t>
+      </w:r>
+      <w:r>
+        <w:rPr>
+          <w:sz w:val="24"/>
+          <w:szCs w:val="24"/>
+        </w:rPr>
+        <w:t>drop down</w:t>
+      </w:r>
+      <w:r>
+        <w:rPr>
+          <w:sz w:val="24"/>
+          <w:szCs w:val="24"/>
+        </w:rPr>
+        <w:t xml:space="preserve"> </w:t>
+      </w:r>
+      <w:r>
+        <w:rPr>
+          <w:sz w:val="24"/>
+          <w:szCs w:val="24"/>
+        </w:rPr>
+        <w:t>does not come from the current web map, but instea</w:t>
+      </w:r>
+      <w:r>
+        <w:rPr>
+          <w:sz w:val="24"/>
+          <w:szCs w:val="24"/>
+        </w:rPr>
+        <w:t>d the Image Layers tool takes the ID of a separate webm</w:t>
+      </w:r>
+      <w:r>
+        <w:rPr>
+          <w:sz w:val="24"/>
+          <w:szCs w:val="24"/>
+        </w:rPr>
+        <w:t>ap</w:t>
+      </w:r>
+      <w:r>
+        <w:rPr>
+          <w:sz w:val="24"/>
+          <w:szCs w:val="24"/>
+        </w:rPr>
+        <w:t xml:space="preserve"> as input</w:t>
+      </w:r>
+      <w:r>
+        <w:rPr>
+          <w:sz w:val="24"/>
+          <w:szCs w:val="24"/>
+        </w:rPr>
+        <w:t>. This enables organizations to create a webmap that contains a list of all the relevant image services for their applications and main this list independently from the webmaps that are used to define the applications. This method makes is also simpler to add the imagery functionality to apps without needing to modify the associated webmap with a list of possible imagery layers.</w:t>
       </w:r>
     </w:p>
     <w:p>
@@ -2923,7 +2990,7 @@
       <w:pPr>
         <w:pStyle w:val="Heading1"/>
       </w:pPr>
-      <w:bookmarkStart w:id="1" w:name="_Toc428445447"/>
+      <w:bookmarkStart w:id="1" w:name="_Toc443470926"/>
       <w:r>
         <w:t>Understanding the framework for Image Service widgets</w:t>
       </w:r>
@@ -3165,9 +3232,15 @@
       <w:pPr>
         <w:pStyle w:val="Heading1"/>
       </w:pPr>
-      <w:bookmarkStart w:id="2" w:name="_Toc428445448"/>
-      <w:r>
-        <w:t>Get ArcGIS Webapp Builder</w:t>
+      <w:bookmarkStart w:id="2" w:name="_Toc443470927"/>
+      <w:r>
+        <w:t>Get ArcGIS Web</w:t>
+      </w:r>
+      <w:r>
+        <w:t xml:space="preserve"> App</w:t>
+      </w:r>
+      <w:r>
+        <w:t>Builder</w:t>
       </w:r>
       <w:bookmarkEnd w:id="2"/>
     </w:p>
@@ -3186,16 +3259,78 @@
           <w:szCs w:val="24"/>
           <w:shd w:val="clear" w:color="auto" w:fill="FFFFFF"/>
         </w:rPr>
-        <w:t>For the 1.0 beta release, ArcGIS WebApp Builder is available in a ZIP file named arcgis-webapp-builder-1.0beta.zip, which contains everything you need to start using ArcGIS WebApp Builder, and developing custom widgets and themes.</w:t>
+        <w:t>For the 1.3</w:t>
+      </w:r>
+      <w:r>
+        <w:rPr>
+          <w:sz w:val="24"/>
+          <w:szCs w:val="24"/>
+          <w:shd w:val="clear" w:color="auto" w:fill="FFFFFF"/>
+        </w:rPr>
+        <w:t xml:space="preserve"> release, ArcGIS Web</w:t>
+      </w:r>
+      <w:r>
+        <w:rPr>
+          <w:sz w:val="24"/>
+          <w:szCs w:val="24"/>
+          <w:shd w:val="clear" w:color="auto" w:fill="FFFFFF"/>
+        </w:rPr>
+        <w:t xml:space="preserve"> App</w:t>
+      </w:r>
+      <w:r>
+        <w:rPr>
+          <w:sz w:val="24"/>
+          <w:szCs w:val="24"/>
+          <w:shd w:val="clear" w:color="auto" w:fill="FFFFFF"/>
+        </w:rPr>
+        <w:t>Builder is available in a ZIP file named a</w:t>
+      </w:r>
+      <w:r>
+        <w:rPr>
+          <w:sz w:val="24"/>
+          <w:szCs w:val="24"/>
+          <w:shd w:val="clear" w:color="auto" w:fill="FFFFFF"/>
+        </w:rPr>
+        <w:t>rcgis-webapp-builder-1.3</w:t>
+      </w:r>
+      <w:r>
+        <w:rPr>
+          <w:sz w:val="24"/>
+          <w:szCs w:val="24"/>
+          <w:shd w:val="clear" w:color="auto" w:fill="FFFFFF"/>
+        </w:rPr>
+        <w:t>, which contains everything you need to start using ArcGIS Web</w:t>
+      </w:r>
+      <w:r>
+        <w:rPr>
+          <w:sz w:val="24"/>
+          <w:szCs w:val="24"/>
+          <w:shd w:val="clear" w:color="auto" w:fill="FFFFFF"/>
+        </w:rPr>
+        <w:t xml:space="preserve"> App</w:t>
+      </w:r>
+      <w:r>
+        <w:rPr>
+          <w:sz w:val="24"/>
+          <w:szCs w:val="24"/>
+          <w:shd w:val="clear" w:color="auto" w:fill="FFFFFF"/>
+        </w:rPr>
+        <w:t>Builder, and developing custom widgets and themes.</w:t>
       </w:r>
     </w:p>
     <w:p>
       <w:pPr>
         <w:pStyle w:val="Heading1"/>
       </w:pPr>
-      <w:bookmarkStart w:id="3" w:name="_Toc428445449"/>
-      <w:r>
-        <w:t>Setup ArcGIS WebApp Builder</w:t>
+      <w:bookmarkStart w:id="3" w:name="_Toc443470928"/>
+      <w:r>
+        <w:t>Setup ArcGIS Web</w:t>
+      </w:r>
+      <w:r>
+        <w:t xml:space="preserve"> App</w:t>
+      </w:r>
+      <w:r>
+        <w:t>Builder</w:t>
       </w:r>
       <w:bookmarkEnd w:id="3"/>
     </w:p>
@@ -3225,7 +3360,14 @@
           <w:sz w:val="24"/>
           <w:szCs w:val="24"/>
         </w:rPr>
-        <w:t>p-builder-1.0beta ZIP file</w:t>
+        <w:t>p-builder-1.3</w:t>
+      </w:r>
+      <w:r>
+        <w:rPr>
+          <w:sz w:val="24"/>
+          <w:szCs w:val="24"/>
+        </w:rPr>
+        <w:t xml:space="preserve"> ZIP file</w:t>
       </w:r>
       <w:r>
         <w:rPr>
@@ -3273,7 +3415,21 @@
           <w:sz w:val="24"/>
           <w:szCs w:val="24"/>
         </w:rPr>
-        <w:t>Unzip arcgis-webapp-builder-1.0beta ZIP file to your computer.</w:t>
+        <w:t>Unz</w:t>
+      </w:r>
+      <w:r>
+        <w:rPr>
+          <w:sz w:val="24"/>
+          <w:szCs w:val="24"/>
+        </w:rPr>
+        <w:t>ip arcgis-webapp-builder-1.3</w:t>
+      </w:r>
+      <w:r>
+        <w:rPr>
+          <w:sz w:val="24"/>
+          <w:szCs w:val="24"/>
+        </w:rPr>
+        <w:t xml:space="preserve"> ZIP file to your computer.</w:t>
       </w:r>
     </w:p>
     <w:p>
@@ -3399,7 +3555,6 @@
           <w:szCs w:val="24"/>
         </w:rPr>
       </w:pPr>
-      <w:bookmarkStart w:id="4" w:name="_GoBack"/>
       <w:r>
         <w:rPr>
           <w:noProof/>
@@ -3440,7 +3595,6 @@
           </wp:inline>
         </w:drawing>
       </w:r>
-      <w:bookmarkEnd w:id="4"/>
     </w:p>
     <w:p>
       <w:pPr>
@@ -4057,7 +4211,21 @@
           <w:sz w:val="24"/>
           <w:szCs w:val="24"/>
         </w:rPr>
-        <w:t>Now you can create your own app on web app builder.</w:t>
+        <w:t>Now you can create your own app on we</w:t>
+      </w:r>
+      <w:r>
+        <w:rPr>
+          <w:sz w:val="24"/>
+          <w:szCs w:val="24"/>
+        </w:rPr>
+        <w:t>b AppB</w:t>
+      </w:r>
+      <w:r>
+        <w:rPr>
+          <w:sz w:val="24"/>
+          <w:szCs w:val="24"/>
+        </w:rPr>
+        <w:t>uilder.</w:t>
       </w:r>
     </w:p>
     <w:p>
@@ -4086,7 +4254,21 @@
           <w:sz w:val="24"/>
           <w:szCs w:val="24"/>
         </w:rPr>
-        <w:t xml:space="preserve">Access ArcGIS WebApp Builder in the web browser: </w:t>
+        <w:t>Access ArcGIS Web</w:t>
+      </w:r>
+      <w:r>
+        <w:rPr>
+          <w:sz w:val="24"/>
+          <w:szCs w:val="24"/>
+        </w:rPr>
+        <w:t xml:space="preserve"> </w:t>
+      </w:r>
+      <w:r>
+        <w:rPr>
+          <w:sz w:val="24"/>
+          <w:szCs w:val="24"/>
+        </w:rPr>
+        <w:t xml:space="preserve">AppBuilder in the web browser: </w:t>
       </w:r>
       <w:hyperlink r:id="rId15" w:history="1">
         <w:r>
@@ -4128,11 +4310,11 @@
       <w:pPr>
         <w:pStyle w:val="Heading1"/>
       </w:pPr>
-      <w:bookmarkStart w:id="5" w:name="_Toc428445450"/>
+      <w:bookmarkStart w:id="4" w:name="_Toc443470929"/>
       <w:r>
         <w:t>Create a basic web app in the builder</w:t>
       </w:r>
-      <w:bookmarkEnd w:id="5"/>
+      <w:bookmarkEnd w:id="4"/>
     </w:p>
     <w:p/>
     <w:p>
@@ -4381,7 +4563,7 @@
       <w:pPr>
         <w:pStyle w:val="Heading1"/>
       </w:pPr>
-      <w:bookmarkStart w:id="6" w:name="_Toc428445451"/>
+      <w:bookmarkStart w:id="5" w:name="_Toc443470930"/>
       <w:r>
         <w:lastRenderedPageBreak/>
         <w:t xml:space="preserve">Create a basic web </w:t>
@@ -4398,7 +4580,7 @@
       <w:r>
         <w:t xml:space="preserve"> in the builder</w:t>
       </w:r>
-      <w:bookmarkEnd w:id="6"/>
+      <w:bookmarkEnd w:id="5"/>
     </w:p>
     <w:p/>
     <w:p>
@@ -4582,6 +4764,7 @@
         <w:shd w:val="clear" w:color="auto" w:fill="FFFFFF"/>
         <w:spacing w:after="0" w:line="480" w:lineRule="atLeast"/>
         <w:ind w:left="660"/>
+        <w:jc w:val="center"/>
         <w:textAlignment w:val="baseline"/>
         <w:rPr>
           <w:rFonts w:eastAsia="Times New Roman" w:cs="Times New Roman"/>
@@ -4754,6 +4937,7 @@
         <w:shd w:val="clear" w:color="auto" w:fill="FFFFFF"/>
         <w:spacing w:after="0" w:line="480" w:lineRule="atLeast"/>
         <w:ind w:left="660"/>
+        <w:jc w:val="center"/>
         <w:textAlignment w:val="baseline"/>
         <w:rPr>
           <w:rFonts w:eastAsia="Times New Roman" w:cs="Times New Roman"/>
@@ -4849,6 +5033,7 @@
         <w:shd w:val="clear" w:color="auto" w:fill="FFFFFF"/>
         <w:spacing w:after="0" w:line="480" w:lineRule="atLeast"/>
         <w:ind w:left="660"/>
+        <w:jc w:val="center"/>
         <w:textAlignment w:val="baseline"/>
         <w:rPr>
           <w:rFonts w:eastAsia="Times New Roman" w:cs="Times New Roman"/>
@@ -5388,6 +5573,7 @@
         <w:shd w:val="clear" w:color="auto" w:fill="FFFFFF"/>
         <w:spacing w:after="0" w:line="480" w:lineRule="atLeast"/>
         <w:ind w:left="660"/>
+        <w:jc w:val="center"/>
         <w:textAlignment w:val="baseline"/>
         <w:rPr>
           <w:rFonts w:eastAsia="Times New Roman" w:cs="Times New Roman"/>
@@ -5471,6 +5657,7 @@
         <w:shd w:val="clear" w:color="auto" w:fill="FFFFFF"/>
         <w:spacing w:after="0" w:line="480" w:lineRule="atLeast"/>
         <w:ind w:left="660"/>
+        <w:jc w:val="center"/>
         <w:textAlignment w:val="baseline"/>
         <w:rPr>
           <w:rFonts w:eastAsia="Times New Roman" w:cs="Times New Roman"/>
@@ -5554,6 +5741,7 @@
         <w:shd w:val="clear" w:color="auto" w:fill="FFFFFF"/>
         <w:spacing w:after="0" w:line="480" w:lineRule="atLeast"/>
         <w:ind w:left="660"/>
+        <w:jc w:val="center"/>
         <w:textAlignment w:val="baseline"/>
         <w:rPr>
           <w:rFonts w:eastAsia="Times New Roman" w:cs="Times New Roman"/>
@@ -5659,6 +5847,7 @@
         <w:shd w:val="clear" w:color="auto" w:fill="FFFFFF"/>
         <w:spacing w:after="0" w:line="480" w:lineRule="atLeast"/>
         <w:ind w:left="660"/>
+        <w:jc w:val="center"/>
         <w:textAlignment w:val="baseline"/>
         <w:rPr>
           <w:rFonts w:eastAsia="Times New Roman" w:cs="Times New Roman"/>
@@ -5990,6 +6179,7 @@
         <w:shd w:val="clear" w:color="auto" w:fill="FFFFFF"/>
         <w:spacing w:after="0" w:line="480" w:lineRule="atLeast"/>
         <w:ind w:left="660"/>
+        <w:jc w:val="center"/>
         <w:textAlignment w:val="baseline"/>
         <w:rPr>
           <w:rFonts w:eastAsia="Times New Roman" w:cs="Times New Roman"/>
@@ -6077,6 +6267,7 @@
         <w:shd w:val="clear" w:color="auto" w:fill="FFFFFF"/>
         <w:spacing w:after="0" w:line="480" w:lineRule="atLeast"/>
         <w:ind w:left="660"/>
+        <w:jc w:val="center"/>
         <w:textAlignment w:val="baseline"/>
         <w:rPr>
           <w:rFonts w:eastAsia="Times New Roman" w:cs="Times New Roman"/>
@@ -6180,6 +6371,7 @@
         <w:shd w:val="clear" w:color="auto" w:fill="FFFFFF"/>
         <w:spacing w:after="0" w:line="480" w:lineRule="atLeast"/>
         <w:ind w:left="660"/>
+        <w:jc w:val="center"/>
         <w:textAlignment w:val="baseline"/>
         <w:rPr>
           <w:rFonts w:eastAsia="Times New Roman" w:cs="Times New Roman"/>
@@ -6354,47 +6546,47 @@
       <w:pPr>
         <w:pStyle w:val="Heading1"/>
       </w:pPr>
-      <w:bookmarkStart w:id="7" w:name="_Toc428445452"/>
+      <w:bookmarkStart w:id="6" w:name="_Toc443470931"/>
       <w:r>
         <w:t>Widget</w:t>
       </w:r>
       <w:r>
         <w:t xml:space="preserve"> Usage</w:t>
       </w:r>
+      <w:bookmarkEnd w:id="6"/>
+    </w:p>
+    <w:p/>
+    <w:p>
+      <w:pPr>
+        <w:pStyle w:val="Heading2"/>
+      </w:pPr>
+      <w:bookmarkStart w:id="7" w:name="_Toc443470932"/>
+      <w:r>
+        <w:t>IS</w:t>
+      </w:r>
+      <w:r>
+        <w:t>Layers</w:t>
+      </w:r>
       <w:bookmarkEnd w:id="7"/>
     </w:p>
-    <w:p/>
-    <w:p>
-      <w:pPr>
-        <w:pStyle w:val="Heading2"/>
-      </w:pPr>
-      <w:bookmarkStart w:id="8" w:name="_Toc428445453"/>
+    <w:p>
+      <w:pPr>
+        <w:pStyle w:val="Heading3"/>
+      </w:pPr>
+      <w:bookmarkStart w:id="8" w:name="_Toc443470933"/>
+      <w:r>
+        <w:t>Overview</w:t>
+      </w:r>
+      <w:bookmarkEnd w:id="8"/>
+    </w:p>
+    <w:p>
+      <w:r>
+        <w:t xml:space="preserve">The </w:t>
+      </w:r>
       <w:r>
         <w:t>IS</w:t>
       </w:r>
       <w:r>
-        <w:t>Layers</w:t>
-      </w:r>
-      <w:bookmarkEnd w:id="8"/>
-    </w:p>
-    <w:p>
-      <w:pPr>
-        <w:pStyle w:val="Heading3"/>
-      </w:pPr>
-      <w:bookmarkStart w:id="9" w:name="_Toc428445454"/>
-      <w:r>
-        <w:t>Overview</w:t>
-      </w:r>
-      <w:bookmarkEnd w:id="9"/>
-    </w:p>
-    <w:p>
-      <w:r>
-        <w:t xml:space="preserve">The </w:t>
-      </w:r>
-      <w:r>
-        <w:t>IS</w:t>
-      </w:r>
-      <w:r>
         <w:t>Layers widget sets/changes the primary and secondary layer in the app. It allows users to turn on/off the primary and secondary layers. It also allows users to change the primary layer</w:t>
       </w:r>
       <w:r>
@@ -6409,8 +6601,14 @@
       <w:r>
         <w:t xml:space="preserve">yer would be added in the dropdown list of both the primary and secondary layer. </w:t>
       </w:r>
-    </w:p>
-    <w:p>
+      <w:r>
+        <w:t>The user can save the result layer as a web map on his/her ArcGIS Online account.</w:t>
+      </w:r>
+    </w:p>
+    <w:p>
+      <w:pPr>
+        <w:jc w:val="center"/>
+      </w:pPr>
       <w:r>
         <w:rPr>
           <w:noProof/>
@@ -6463,41 +6661,41 @@
       <w:pPr>
         <w:pStyle w:val="Heading3"/>
       </w:pPr>
-      <w:bookmarkStart w:id="10" w:name="_Toc428445455"/>
+      <w:bookmarkStart w:id="9" w:name="_Toc443470934"/>
       <w:r>
         <w:t>Configuration</w:t>
       </w:r>
+      <w:bookmarkEnd w:id="9"/>
+    </w:p>
+    <w:p>
+      <w:r>
+        <w:t xml:space="preserve">Configuration enables the definition of webmapId. This is the ID of the Webmap used to define the list of image services that are to be populated in the drop down in the widget. Typically an organization would create such a webmap and populate it with different image layers. The properties of each image layer can be set as part of that webmap. The webmap and content of the webmap must be accessible by (shared with users of) the current app. This Webmap can then be maintained independently of the app. </w:t>
+      </w:r>
+    </w:p>
+    <w:p>
+      <w:pPr>
+        <w:pStyle w:val="Heading2"/>
+      </w:pPr>
+      <w:bookmarkStart w:id="10" w:name="_Toc443470935"/>
+      <w:r>
+        <w:t>IS</w:t>
+      </w:r>
+      <w:r>
+        <w:t>Display</w:t>
+      </w:r>
       <w:bookmarkEnd w:id="10"/>
     </w:p>
     <w:p>
-      <w:r>
-        <w:t xml:space="preserve">Configuration enables the definition of webmapId. This is the ID of the Webmap used to define the list of image services that are to be populated in the drop down in the widget. Typically an organization would create such a webmap and populate it with different image layers. The properties of each image layer can be set as part of that webmap. The webmap and content of the webmap must be accessible by (shared with users of) the current app. This Webmap can then be maintained independently of the app. </w:t>
-      </w:r>
-    </w:p>
-    <w:p>
-      <w:pPr>
-        <w:pStyle w:val="Heading2"/>
-      </w:pPr>
-      <w:bookmarkStart w:id="11" w:name="_Toc428445456"/>
-      <w:r>
-        <w:t>IS</w:t>
-      </w:r>
-      <w:r>
-        <w:t>Display</w:t>
+      <w:pPr>
+        <w:pStyle w:val="Heading3"/>
+      </w:pPr>
+      <w:bookmarkStart w:id="11" w:name="_Toc443470936"/>
+      <w:r>
+        <w:t>Overview</w:t>
       </w:r>
       <w:bookmarkEnd w:id="11"/>
     </w:p>
     <w:p>
-      <w:pPr>
-        <w:pStyle w:val="Heading3"/>
-      </w:pPr>
-      <w:bookmarkStart w:id="12" w:name="_Toc428445457"/>
-      <w:r>
-        <w:t>Overview</w:t>
-      </w:r>
-      <w:bookmarkEnd w:id="12"/>
-    </w:p>
-    <w:p>
       <w:r>
         <w:t xml:space="preserve">The </w:t>
       </w:r>
@@ -6512,6 +6710,9 @@
       </w:r>
     </w:p>
     <w:p>
+      <w:pPr>
+        <w:jc w:val="center"/>
+      </w:pPr>
       <w:r>
         <w:rPr>
           <w:noProof/>
@@ -6564,26 +6765,26 @@
       <w:pPr>
         <w:pStyle w:val="Heading2"/>
       </w:pPr>
-      <w:bookmarkStart w:id="13" w:name="_Toc428445458"/>
+      <w:bookmarkStart w:id="12" w:name="_Toc443470937"/>
       <w:r>
         <w:t>IS</w:t>
       </w:r>
       <w:r>
         <w:t>DisplayOrder</w:t>
       </w:r>
+      <w:bookmarkEnd w:id="12"/>
+    </w:p>
+    <w:p>
+      <w:pPr>
+        <w:pStyle w:val="Heading3"/>
+      </w:pPr>
+      <w:bookmarkStart w:id="13" w:name="_Toc443470938"/>
+      <w:r>
+        <w:t>Overview</w:t>
+      </w:r>
       <w:bookmarkEnd w:id="13"/>
     </w:p>
     <w:p>
-      <w:pPr>
-        <w:pStyle w:val="Heading3"/>
-      </w:pPr>
-      <w:bookmarkStart w:id="14" w:name="_Toc428445459"/>
-      <w:r>
-        <w:t>Overview</w:t>
-      </w:r>
-      <w:bookmarkEnd w:id="14"/>
-    </w:p>
-    <w:p>
       <w:r>
         <w:t xml:space="preserve">The </w:t>
       </w:r>
@@ -6595,6 +6796,9 @@
       </w:r>
     </w:p>
     <w:p>
+      <w:pPr>
+        <w:jc w:val="center"/>
+      </w:pPr>
       <w:r>
         <w:rPr>
           <w:noProof/>
@@ -6652,26 +6856,26 @@
       <w:pPr>
         <w:pStyle w:val="Heading2"/>
       </w:pPr>
-      <w:bookmarkStart w:id="15" w:name="_Toc428445460"/>
+      <w:bookmarkStart w:id="14" w:name="_Toc443470939"/>
       <w:r>
         <w:t>IS</w:t>
       </w:r>
       <w:r>
         <w:t>Parameters</w:t>
       </w:r>
+      <w:bookmarkEnd w:id="14"/>
+    </w:p>
+    <w:p>
+      <w:pPr>
+        <w:pStyle w:val="Heading3"/>
+      </w:pPr>
+      <w:bookmarkStart w:id="15" w:name="_Toc443470940"/>
+      <w:r>
+        <w:t>Overview</w:t>
+      </w:r>
       <w:bookmarkEnd w:id="15"/>
     </w:p>
     <w:p>
-      <w:pPr>
-        <w:pStyle w:val="Heading3"/>
-      </w:pPr>
-      <w:bookmarkStart w:id="16" w:name="_Toc428445461"/>
-      <w:r>
-        <w:t>Overview</w:t>
-      </w:r>
-      <w:bookmarkEnd w:id="16"/>
-    </w:p>
-    <w:p>
       <w:r>
         <w:t>The</w:t>
       </w:r>
@@ -6683,6 +6887,9 @@
       </w:r>
     </w:p>
     <w:p>
+      <w:pPr>
+        <w:jc w:val="center"/>
+      </w:pPr>
       <w:r>
         <w:rPr>
           <w:noProof/>
@@ -6734,26 +6941,26 @@
       <w:pPr>
         <w:pStyle w:val="Heading2"/>
       </w:pPr>
-      <w:bookmarkStart w:id="17" w:name="_Toc428445462"/>
+      <w:bookmarkStart w:id="16" w:name="_Toc443470941"/>
       <w:r>
         <w:t>IS</w:t>
       </w:r>
       <w:r>
         <w:t>TimeFilter</w:t>
       </w:r>
+      <w:bookmarkEnd w:id="16"/>
+    </w:p>
+    <w:p>
+      <w:pPr>
+        <w:pStyle w:val="Heading3"/>
+      </w:pPr>
+      <w:bookmarkStart w:id="17" w:name="_Toc443470942"/>
+      <w:r>
+        <w:t>Overview</w:t>
+      </w:r>
       <w:bookmarkEnd w:id="17"/>
     </w:p>
     <w:p>
-      <w:pPr>
-        <w:pStyle w:val="Heading3"/>
-      </w:pPr>
-      <w:bookmarkStart w:id="18" w:name="_Toc428445463"/>
-      <w:r>
-        <w:t>Overview</w:t>
-      </w:r>
-      <w:bookmarkEnd w:id="18"/>
-    </w:p>
-    <w:p>
       <w:r>
         <w:t xml:space="preserve">The </w:t>
       </w:r>
@@ -6776,6 +6983,9 @@
       </w:r>
     </w:p>
     <w:p>
+      <w:pPr>
+        <w:jc w:val="center"/>
+      </w:pPr>
       <w:r>
         <w:rPr>
           <w:noProof/>
@@ -6849,26 +7059,26 @@
       <w:pPr>
         <w:pStyle w:val="Heading2"/>
       </w:pPr>
-      <w:bookmarkStart w:id="19" w:name="_Toc428445464"/>
+      <w:bookmarkStart w:id="18" w:name="_Toc443470943"/>
       <w:r>
         <w:t>IS</w:t>
       </w:r>
       <w:r>
         <w:t>Compare</w:t>
       </w:r>
+      <w:bookmarkEnd w:id="18"/>
+    </w:p>
+    <w:p>
+      <w:pPr>
+        <w:pStyle w:val="Heading3"/>
+      </w:pPr>
+      <w:bookmarkStart w:id="19" w:name="_Toc443470944"/>
+      <w:r>
+        <w:t>Overview</w:t>
+      </w:r>
       <w:bookmarkEnd w:id="19"/>
     </w:p>
     <w:p>
-      <w:pPr>
-        <w:pStyle w:val="Heading3"/>
-      </w:pPr>
-      <w:bookmarkStart w:id="20" w:name="_Toc428445465"/>
-      <w:r>
-        <w:t>Overview</w:t>
-      </w:r>
-      <w:bookmarkEnd w:id="20"/>
-    </w:p>
-    <w:p>
       <w:r>
         <w:t xml:space="preserve">The </w:t>
       </w:r>
@@ -6880,6 +7090,9 @@
       </w:r>
     </w:p>
     <w:p>
+      <w:pPr>
+        <w:jc w:val="center"/>
+      </w:pPr>
       <w:r>
         <w:rPr>
           <w:noProof/>
@@ -6929,6 +7142,9 @@
       </w:r>
     </w:p>
     <w:p>
+      <w:pPr>
+        <w:jc w:val="center"/>
+      </w:pPr>
       <w:r>
         <w:rPr>
           <w:noProof/>
@@ -6985,26 +7201,26 @@
       <w:pPr>
         <w:pStyle w:val="Heading2"/>
       </w:pPr>
-      <w:bookmarkStart w:id="21" w:name="_Toc428445466"/>
+      <w:bookmarkStart w:id="20" w:name="_Toc443470945"/>
       <w:r>
         <w:t>IS</w:t>
       </w:r>
       <w:r>
         <w:t>PrimaryAcquisitionDate</w:t>
       </w:r>
+      <w:bookmarkEnd w:id="20"/>
+    </w:p>
+    <w:p>
+      <w:pPr>
+        <w:pStyle w:val="Heading3"/>
+      </w:pPr>
+      <w:bookmarkStart w:id="21" w:name="_Toc443470946"/>
+      <w:r>
+        <w:t>Overview</w:t>
+      </w:r>
       <w:bookmarkEnd w:id="21"/>
     </w:p>
     <w:p>
-      <w:pPr>
-        <w:pStyle w:val="Heading3"/>
-      </w:pPr>
-      <w:bookmarkStart w:id="22" w:name="_Toc428445467"/>
-      <w:r>
-        <w:t>Overview</w:t>
-      </w:r>
-      <w:bookmarkEnd w:id="22"/>
-    </w:p>
-    <w:p>
       <w:r>
         <w:t xml:space="preserve">The </w:t>
       </w:r>
@@ -7025,6 +7241,9 @@
       </w:r>
     </w:p>
     <w:p>
+      <w:pPr>
+        <w:jc w:val="center"/>
+      </w:pPr>
       <w:r>
         <w:rPr>
           <w:noProof/>
@@ -7081,26 +7300,26 @@
       <w:pPr>
         <w:pStyle w:val="Heading2"/>
       </w:pPr>
-      <w:bookmarkStart w:id="23" w:name="_Toc428445468"/>
+      <w:bookmarkStart w:id="22" w:name="_Toc443470947"/>
       <w:r>
         <w:t>IS</w:t>
       </w:r>
       <w:r>
         <w:t>SecondaryAcquisitionDate</w:t>
       </w:r>
+      <w:bookmarkEnd w:id="22"/>
+    </w:p>
+    <w:p>
+      <w:pPr>
+        <w:pStyle w:val="Heading3"/>
+      </w:pPr>
+      <w:bookmarkStart w:id="23" w:name="_Toc443470948"/>
+      <w:r>
+        <w:t>Overview</w:t>
+      </w:r>
       <w:bookmarkEnd w:id="23"/>
     </w:p>
     <w:p>
-      <w:pPr>
-        <w:pStyle w:val="Heading3"/>
-      </w:pPr>
-      <w:bookmarkStart w:id="24" w:name="_Toc428445469"/>
-      <w:r>
-        <w:t>Overview</w:t>
-      </w:r>
-      <w:bookmarkEnd w:id="24"/>
-    </w:p>
-    <w:p>
       <w:r>
         <w:t xml:space="preserve">The </w:t>
       </w:r>
@@ -7112,6 +7331,9 @@
       </w:r>
     </w:p>
     <w:p>
+      <w:pPr>
+        <w:jc w:val="center"/>
+      </w:pPr>
       <w:r>
         <w:rPr>
           <w:noProof/>
@@ -7164,24 +7386,24 @@
       <w:pPr>
         <w:pStyle w:val="Heading2"/>
       </w:pPr>
-      <w:bookmarkStart w:id="25" w:name="_Toc428445470"/>
+      <w:bookmarkStart w:id="24" w:name="_Toc443470949"/>
       <w:r>
         <w:t>IS</w:t>
       </w:r>
       <w:r>
         <w:t>SpectralProfile</w:t>
       </w:r>
+      <w:bookmarkEnd w:id="24"/>
+    </w:p>
+    <w:p>
+      <w:pPr>
+        <w:pStyle w:val="Heading3"/>
+      </w:pPr>
+      <w:bookmarkStart w:id="25" w:name="_Toc443470950"/>
+      <w:r>
+        <w:t>Overview</w:t>
+      </w:r>
       <w:bookmarkEnd w:id="25"/>
-    </w:p>
-    <w:p>
-      <w:pPr>
-        <w:pStyle w:val="Heading3"/>
-      </w:pPr>
-      <w:bookmarkStart w:id="26" w:name="_Toc428445471"/>
-      <w:r>
-        <w:t>Overview</w:t>
-      </w:r>
-      <w:bookmarkEnd w:id="26"/>
     </w:p>
     <w:p>
       <w:r>
@@ -7268,64 +7490,67 @@
       <w:pPr>
         <w:pStyle w:val="Heading2"/>
       </w:pPr>
-      <w:bookmarkStart w:id="27" w:name="_Toc428445472"/>
+      <w:bookmarkStart w:id="26" w:name="_Toc443470951"/>
       <w:r>
         <w:t>ISTimeFilterProfile</w:t>
       </w:r>
+      <w:bookmarkEnd w:id="26"/>
+    </w:p>
+    <w:p/>
+    <w:p>
+      <w:pPr>
+        <w:rPr>
+          <w:b/>
+        </w:rPr>
+      </w:pPr>
+      <w:r>
+        <w:rPr>
+          <w:b/>
+        </w:rPr>
+        <w:t>Overview</w:t>
+      </w:r>
+    </w:p>
+    <w:p>
+      <w:r>
+        <w:t xml:space="preserve">IS TimeFilterProfile is an combination of IS TimeFilter and IS SpectralProfile widget. </w:t>
+      </w:r>
+      <w:r>
+        <w:t xml:space="preserve">The user can move through time by clicking on the graph points of temporal profile. </w:t>
+      </w:r>
+    </w:p>
+    <w:p/>
+    <w:p>
+      <w:pPr>
+        <w:pStyle w:val="Heading2"/>
+      </w:pPr>
+      <w:bookmarkStart w:id="27" w:name="_Toc443470952"/>
+      <w:r>
+        <w:t>IS</w:t>
+      </w:r>
+      <w:r>
+        <w:t>ChangeDetection</w:t>
+      </w:r>
       <w:bookmarkEnd w:id="27"/>
     </w:p>
-    <w:p/>
-    <w:p>
-      <w:pPr>
-        <w:rPr>
-          <w:b/>
-        </w:rPr>
-      </w:pPr>
-      <w:r>
-        <w:rPr>
-          <w:b/>
-        </w:rPr>
+    <w:p>
+      <w:pPr>
+        <w:pStyle w:val="Heading3"/>
+      </w:pPr>
+      <w:bookmarkStart w:id="28" w:name="_Toc443470953"/>
+      <w:r>
         <w:t>Overview</w:t>
       </w:r>
-    </w:p>
-    <w:p>
-      <w:r>
-        <w:t xml:space="preserve">IS TimeFilterProfile is an combination of IS TimeFilter and IS SpectralProfile widget. </w:t>
-      </w:r>
-      <w:r>
-        <w:t xml:space="preserve">The user can move through time by clicking on the graph points of temporal profile. </w:t>
-      </w:r>
-    </w:p>
-    <w:p/>
-    <w:p>
-      <w:pPr>
-        <w:pStyle w:val="Heading2"/>
-      </w:pPr>
-      <w:bookmarkStart w:id="28" w:name="_Toc428445473"/>
+      <w:bookmarkEnd w:id="28"/>
+    </w:p>
+    <w:p>
       <w:r>
         <w:t>IS</w:t>
       </w:r>
       <w:r>
-        <w:t>ChangeDetection</w:t>
-      </w:r>
-      <w:bookmarkEnd w:id="28"/>
-    </w:p>
-    <w:p>
-      <w:pPr>
-        <w:pStyle w:val="Heading3"/>
-      </w:pPr>
-      <w:bookmarkStart w:id="29" w:name="_Toc428445474"/>
-      <w:r>
-        <w:t>Overview</w:t>
-      </w:r>
-      <w:bookmarkEnd w:id="29"/>
-    </w:p>
-    <w:p>
-      <w:r>
-        <w:t>IS</w:t>
-      </w:r>
-      <w:r>
-        <w:t xml:space="preserve"> Change Detection widget allows user to detect the difference between 2 rasters on the primary layer</w:t>
+        <w:t xml:space="preserve"> Change</w:t>
+      </w:r>
+      <w:r>
+        <w:t>Detection widget allows user to detect the difference between 2 rasters on the primary layer</w:t>
       </w:r>
       <w:r>
         <w:t xml:space="preserve"> and secondary layer</w:t>
@@ -7425,6 +7650,7 @@
       <w:pPr>
         <w:pStyle w:val="ListParagraph"/>
         <w:ind w:left="1440"/>
+        <w:jc w:val="center"/>
       </w:pPr>
       <w:r>
         <w:rPr>
@@ -7501,6 +7727,7 @@
       <w:pPr>
         <w:pStyle w:val="ListParagraph"/>
         <w:ind w:left="1440"/>
+        <w:jc w:val="center"/>
       </w:pPr>
       <w:r>
         <w:rPr>
@@ -7580,6 +7807,7 @@
     <w:p>
       <w:pPr>
         <w:ind w:left="1080"/>
+        <w:jc w:val="center"/>
       </w:pPr>
       <w:r>
         <w:rPr>
@@ -7683,110 +7911,42 @@
       <w:pPr>
         <w:pStyle w:val="Heading2"/>
       </w:pPr>
-      <w:bookmarkStart w:id="30" w:name="_Toc428445475"/>
-      <w:r>
-        <w:t>ISMensuration</w:t>
+      <w:bookmarkStart w:id="29" w:name="_Toc443470954"/>
+      <w:r>
+        <w:t>ISClassification</w:t>
+      </w:r>
+      <w:bookmarkEnd w:id="29"/>
+    </w:p>
+    <w:p/>
+    <w:p>
+      <w:pPr>
+        <w:pStyle w:val="Heading3"/>
+      </w:pPr>
+      <w:bookmarkStart w:id="30" w:name="_Toc443470955"/>
+      <w:r>
+        <w:t>Overview</w:t>
       </w:r>
       <w:bookmarkEnd w:id="30"/>
     </w:p>
     <w:p>
-      <w:pPr>
-        <w:pStyle w:val="Heading3"/>
-      </w:pPr>
-      <w:bookmarkStart w:id="31" w:name="_Toc428445476"/>
-      <w:r>
-        <w:t>Overview</w:t>
-      </w:r>
+      <w:r>
+        <w:t>IS Classification widget enables user to draw features, associate categories and then perform classification. The result is then added as the “result layer”.</w:t>
+      </w:r>
+      <w:r>
+        <w:t xml:space="preserve"> </w:t>
+      </w:r>
+      <w:bookmarkStart w:id="31" w:name="_GoBack"/>
       <w:bookmarkEnd w:id="31"/>
     </w:p>
     <w:p>
-      <w:r>
-        <w:t xml:space="preserve">IS Mensuration widget </w:t>
-      </w:r>
-      <w:r>
-        <w:t>is similar to the tool in Arcmap. It enables user to measure heights(typically buildings). It works on the primary image. It becomes active only when the primary image has mensuration capabilities.</w:t>
-      </w:r>
-    </w:p>
-    <w:p>
+      <w:pPr>
+        <w:jc w:val="center"/>
+      </w:pPr>
       <w:r>
         <w:rPr>
           <w:noProof/>
         </w:rPr>
         <w:lastRenderedPageBreak/>
-        <w:drawing>
-          <wp:inline distT="0" distB="0" distL="0" distR="0">
-            <wp:extent cx="2616200" cy="1472986"/>
-            <wp:effectExtent l="0" t="0" r="0" b="0"/>
-            <wp:docPr id="7" name="Picture 7"/>
-            <wp:cNvGraphicFramePr>
-              <a:graphicFrameLocks xmlns:a="http://schemas.openxmlformats.org/drawingml/2006/main" noChangeAspect="1"/>
-            </wp:cNvGraphicFramePr>
-            <a:graphic xmlns:a="http://schemas.openxmlformats.org/drawingml/2006/main">
-              <a:graphicData uri="http://schemas.openxmlformats.org/drawingml/2006/picture">
-                <pic:pic xmlns:pic="http://schemas.openxmlformats.org/drawingml/2006/picture">
-                  <pic:nvPicPr>
-                    <pic:cNvPr id="0" name="5443CC2.tmp"/>
-                    <pic:cNvPicPr/>
-                  </pic:nvPicPr>
-                  <pic:blipFill>
-                    <a:blip r:embed="rId50" cstate="email">
-                      <a:extLst>
-                        <a:ext uri="{28A0092B-C50C-407E-A947-70E740481C1C}">
-                          <a14:useLocalDpi xmlns:a14="http://schemas.microsoft.com/office/drawing/2010/main"/>
-                        </a:ext>
-                      </a:extLst>
-                    </a:blip>
-                    <a:stretch>
-                      <a:fillRect/>
-                    </a:stretch>
-                  </pic:blipFill>
-                  <pic:spPr>
-                    <a:xfrm>
-                      <a:off x="0" y="0"/>
-                      <a:ext cx="2625851" cy="1478420"/>
-                    </a:xfrm>
-                    <a:prstGeom prst="rect">
-                      <a:avLst/>
-                    </a:prstGeom>
-                  </pic:spPr>
-                </pic:pic>
-              </a:graphicData>
-            </a:graphic>
-          </wp:inline>
-        </w:drawing>
-      </w:r>
-    </w:p>
-    <w:p>
-      <w:pPr>
-        <w:pStyle w:val="Heading2"/>
-      </w:pPr>
-      <w:bookmarkStart w:id="32" w:name="_Toc428445477"/>
-      <w:r>
-        <w:t>ISClassification</w:t>
-      </w:r>
-      <w:bookmarkEnd w:id="32"/>
-    </w:p>
-    <w:p/>
-    <w:p>
-      <w:pPr>
-        <w:pStyle w:val="Heading3"/>
-      </w:pPr>
-      <w:bookmarkStart w:id="33" w:name="_Toc428445478"/>
-      <w:r>
-        <w:t>Overview</w:t>
-      </w:r>
-      <w:bookmarkEnd w:id="33"/>
-    </w:p>
-    <w:p>
-      <w:r>
-        <w:t>IS Classification widget enables user to draw features, associate categories and then perform classification. The result is then added as the “result layer”.</w:t>
-      </w:r>
-    </w:p>
-    <w:p>
-      <w:r>
-        <w:rPr>
-          <w:noProof/>
-        </w:rPr>
         <w:drawing>
           <wp:inline distT="0" distB="0" distL="0" distR="0">
             <wp:extent cx="2444750" cy="2966662"/>
@@ -7803,7 +7963,7 @@
                     <pic:cNvPicPr/>
                   </pic:nvPicPr>
                   <pic:blipFill>
-                    <a:blip r:embed="rId51" cstate="email">
+                    <a:blip r:embed="rId50" cstate="email">
                       <a:extLst>
                         <a:ext uri="{28A0092B-C50C-407E-A947-70E740481C1C}">
                           <a14:useLocalDpi xmlns:a14="http://schemas.microsoft.com/office/drawing/2010/main"/>
@@ -7830,11 +7990,9 @@
         </w:drawing>
       </w:r>
     </w:p>
-    <w:p/>
-    <w:p>
-      <w:pPr>
-        <w:rPr>
-          <w:rFonts w:asciiTheme="majorHAnsi" w:hAnsiTheme="majorHAnsi"/>
+    <w:p>
+      <w:pPr>
+        <w:rPr>
           <w:b/>
           <w:sz w:val="26"/>
           <w:szCs w:val="26"/>
@@ -7842,86 +8000,136 @@
       </w:pPr>
       <w:r>
         <w:rPr>
-          <w:rFonts w:asciiTheme="majorHAnsi" w:hAnsiTheme="majorHAnsi"/>
           <w:b/>
           <w:sz w:val="26"/>
           <w:szCs w:val="26"/>
         </w:rPr>
-        <w:t>Oriented Imagery widget</w:t>
-      </w:r>
-    </w:p>
-    <w:p>
-      <w:pPr>
-        <w:rPr>
-          <w:rFonts w:asciiTheme="majorHAnsi" w:hAnsiTheme="majorHAnsi"/>
+        <w:t>ISTimeS</w:t>
+      </w:r>
+      <w:r>
+        <w:rPr>
           <w:b/>
           <w:sz w:val="26"/>
           <w:szCs w:val="26"/>
         </w:rPr>
-      </w:pPr>
-    </w:p>
-    <w:p>
-      <w:pPr>
-        <w:rPr>
-          <w:rFonts w:asciiTheme="majorHAnsi" w:hAnsiTheme="majorHAnsi"/>
+        <w:t>elect</w:t>
+      </w:r>
+    </w:p>
+    <w:p>
+      <w:r>
+        <w:rPr>
           <w:b/>
         </w:rPr>
-      </w:pPr>
-      <w:r>
-        <w:rPr>
-          <w:rFonts w:asciiTheme="majorHAnsi" w:hAnsiTheme="majorHAnsi"/>
-          <w:b/>
-        </w:rPr>
         <w:t>Overview</w:t>
       </w:r>
     </w:p>
     <w:p>
-      <w:pPr>
-        <w:rPr>
-          <w:rFonts w:asciiTheme="majorHAnsi" w:hAnsiTheme="majorHAnsi"/>
-        </w:rPr>
-      </w:pPr>
-      <w:r>
-        <w:rPr>
-          <w:rFonts w:asciiTheme="majorHAnsi" w:hAnsiTheme="majorHAnsi"/>
-        </w:rPr>
-        <w:t xml:space="preserve">Oriented Imagery widget enables user to view images taken through mobile device, drone etc. When the user clicks on the map, </w:t>
-      </w:r>
-      <w:r>
-        <w:rPr>
-          <w:rFonts w:asciiTheme="majorHAnsi" w:hAnsiTheme="majorHAnsi"/>
-        </w:rPr>
-        <w:t xml:space="preserve">the nearest image source of the clicked </w:t>
-      </w:r>
-      <w:r>
-        <w:rPr>
-          <w:rFonts w:asciiTheme="majorHAnsi" w:hAnsiTheme="majorHAnsi"/>
-        </w:rPr>
-        <w:t>point is selected and a popup window displays the image.</w:t>
-      </w:r>
-      <w:r>
-        <w:rPr>
-          <w:rFonts w:asciiTheme="majorHAnsi" w:hAnsiTheme="majorHAnsi"/>
-        </w:rPr>
-        <w:t xml:space="preserve"> The widget reads the feature service from the config. </w:t>
+      <w:r>
+        <w:t>IS TimeSelect</w:t>
+      </w:r>
+      <w:r>
+        <w:t xml:space="preserve"> widget allows the user to either display all images sorted by selected date or only display images for the selected date on the primary layer. In the config of the widget, user can specify f</w:t>
+      </w:r>
+      <w:r>
+        <w:t>ollowing things</w:t>
+      </w:r>
+      <w:r>
+        <w:t>:</w:t>
+      </w:r>
+    </w:p>
+    <w:p>
+      <w:pPr>
+        <w:pStyle w:val="ListParagraph"/>
+        <w:numPr>
+          <w:ilvl w:val="1"/>
+          <w:numId w:val="19"/>
+        </w:numPr>
+      </w:pPr>
+      <w:r>
+        <w:t>Select image service layer</w:t>
+      </w:r>
+    </w:p>
+    <w:p>
+      <w:pPr>
+        <w:pStyle w:val="ListParagraph"/>
+        <w:numPr>
+          <w:ilvl w:val="1"/>
+          <w:numId w:val="19"/>
+        </w:numPr>
+      </w:pPr>
+      <w:r>
+        <w:t>Give title to the widget.</w:t>
+      </w:r>
+    </w:p>
+    <w:p>
+      <w:pPr>
+        <w:pStyle w:val="ListParagraph"/>
+        <w:numPr>
+          <w:ilvl w:val="1"/>
+          <w:numId w:val="19"/>
+        </w:numPr>
+      </w:pPr>
+      <w:r>
+        <w:t>Select the date field.</w:t>
+      </w:r>
+    </w:p>
+    <w:p>
+      <w:pPr>
+        <w:pStyle w:val="ListParagraph"/>
+        <w:numPr>
+          <w:ilvl w:val="1"/>
+          <w:numId w:val="19"/>
+        </w:numPr>
+      </w:pPr>
+      <w:r>
+        <w:t>Set the minimum zoom level.</w:t>
+      </w:r>
+    </w:p>
+    <w:p>
+      <w:pPr>
+        <w:pStyle w:val="ListParagraph"/>
+        <w:numPr>
+          <w:ilvl w:val="1"/>
+          <w:numId w:val="19"/>
+        </w:numPr>
+      </w:pPr>
+      <w:r>
+        <w:t>Select the mosaic method.</w:t>
+      </w:r>
+    </w:p>
+    <w:p>
+      <w:pPr>
+        <w:pStyle w:val="ListParagraph"/>
+        <w:numPr>
+          <w:ilvl w:val="1"/>
+          <w:numId w:val="19"/>
+        </w:numPr>
+      </w:pPr>
+      <w:r>
+        <w:t>Enable</w:t>
+      </w:r>
+      <w:r>
+        <w:t>/Disable</w:t>
+      </w:r>
+      <w:r>
+        <w:t xml:space="preserve"> the mosaic method selection in the </w:t>
+      </w:r>
+      <w:r>
+        <w:t>widget panel.</w:t>
       </w:r>
     </w:p>
     <w:p>
       <w:pPr>
         <w:jc w:val="center"/>
-        <w:rPr>
-          <w:rFonts w:asciiTheme="majorHAnsi" w:hAnsiTheme="majorHAnsi"/>
-        </w:rPr>
       </w:pPr>
       <w:r>
         <w:rPr>
           <w:noProof/>
         </w:rPr>
-        <w:lastRenderedPageBreak/>
         <w:drawing>
-          <wp:inline distT="0" distB="0" distL="0" distR="0" wp14:anchorId="201B7B84" wp14:editId="10E9DD75">
-            <wp:extent cx="3429000" cy="1752600"/>
-            <wp:effectExtent l="0" t="0" r="0" b="0"/>
+          <wp:inline distT="0" distB="0" distL="0" distR="0" wp14:anchorId="1C04D5FD" wp14:editId="778D7366">
+            <wp:extent cx="2800350" cy="714375"/>
+            <wp:effectExtent l="0" t="0" r="0" b="9525"/>
             <wp:docPr id="3" name="Picture 3"/>
             <wp:cNvGraphicFramePr>
               <a:graphicFrameLocks xmlns:a="http://schemas.openxmlformats.org/drawingml/2006/main" noChangeAspect="1"/>
@@ -7934,7 +8142,7 @@
                     <pic:cNvPicPr/>
                   </pic:nvPicPr>
                   <pic:blipFill>
-                    <a:blip r:embed="rId52"/>
+                    <a:blip r:embed="rId51"/>
                     <a:stretch>
                       <a:fillRect/>
                     </a:stretch>
@@ -7942,7 +8150,7 @@
                   <pic:spPr>
                     <a:xfrm>
                       <a:off x="0" y="0"/>
-                      <a:ext cx="3429000" cy="1752600"/>
+                      <a:ext cx="2800350" cy="714375"/>
                     </a:xfrm>
                     <a:prstGeom prst="rect">
                       <a:avLst/>
@@ -7957,30 +8165,6 @@
     </w:p>
     <w:p>
       <w:pPr>
-        <w:jc w:val="center"/>
-        <w:rPr>
-          <w:rFonts w:asciiTheme="majorHAnsi" w:hAnsiTheme="majorHAnsi"/>
-        </w:rPr>
-      </w:pPr>
-    </w:p>
-    <w:p>
-      <w:pPr>
-        <w:jc w:val="center"/>
-        <w:rPr>
-          <w:rFonts w:asciiTheme="majorHAnsi" w:hAnsiTheme="majorHAnsi"/>
-        </w:rPr>
-      </w:pPr>
-    </w:p>
-    <w:p>
-      <w:pPr>
-        <w:jc w:val="center"/>
-        <w:rPr>
-          <w:rFonts w:asciiTheme="majorHAnsi" w:hAnsiTheme="majorHAnsi"/>
-        </w:rPr>
-      </w:pPr>
-    </w:p>
-    <w:p>
-      <w:pPr>
         <w:rPr>
           <w:b/>
           <w:sz w:val="26"/>
@@ -7993,6 +8177,14 @@
           <w:sz w:val="26"/>
           <w:szCs w:val="26"/>
         </w:rPr>
+        <w:t xml:space="preserve"> </w:t>
+      </w:r>
+      <w:r>
+        <w:rPr>
+          <w:b/>
+          <w:sz w:val="26"/>
+          <w:szCs w:val="26"/>
+        </w:rPr>
         <w:t>ISSplitTool</w:t>
       </w:r>
     </w:p>
@@ -8026,6 +8218,7 @@
         <w:t xml:space="preserve">  User can move the swipe widget in all directions i.e. top, bottom, right and left.   </w:t>
       </w:r>
     </w:p>
+    <w:p/>
     <w:p/>
     <w:p>
       <w:r>
@@ -8035,16 +8228,16 @@
         <mc:AlternateContent>
           <mc:Choice Requires="wps">
             <w:drawing>
-              <wp:anchor distT="0" distB="0" distL="114300" distR="114300" simplePos="0" relativeHeight="251655168" behindDoc="0" locked="0" layoutInCell="1" allowOverlap="1" wp14:anchorId="628F9B24" wp14:editId="3A3F9DBA">
+              <wp:anchor distT="0" distB="0" distL="114300" distR="114300" simplePos="0" relativeHeight="251654656" behindDoc="0" locked="0" layoutInCell="1" allowOverlap="1" wp14:anchorId="3DB827D1" wp14:editId="5CDC515E">
                 <wp:simplePos x="0" y="0"/>
                 <wp:positionH relativeFrom="column">
-                  <wp:posOffset>562610</wp:posOffset>
+                  <wp:posOffset>1611824</wp:posOffset>
                 </wp:positionH>
                 <wp:positionV relativeFrom="paragraph">
-                  <wp:posOffset>-1905</wp:posOffset>
+                  <wp:posOffset>2637</wp:posOffset>
                 </wp:positionV>
-                <wp:extent cx="2133600" cy="981075"/>
-                <wp:effectExtent l="0" t="0" r="19050" b="28575"/>
+                <wp:extent cx="2133600" cy="999641"/>
+                <wp:effectExtent l="0" t="0" r="19050" b="10160"/>
                 <wp:wrapNone/>
                 <wp:docPr id="51" name="Rectangle 51"/>
                 <wp:cNvGraphicFramePr/>
@@ -8055,7 +8248,7 @@
                       <wps:spPr>
                         <a:xfrm>
                           <a:off x="0" y="0"/>
-                          <a:ext cx="2133600" cy="981075"/>
+                          <a:ext cx="2133600" cy="999641"/>
                         </a:xfrm>
                         <a:prstGeom prst="rect">
                           <a:avLst/>
@@ -8133,12 +8326,15 @@
                     </wps:wsp>
                   </a:graphicData>
                 </a:graphic>
+                <wp14:sizeRelV relativeFrom="margin">
+                  <wp14:pctHeight>0</wp14:pctHeight>
+                </wp14:sizeRelV>
               </wp:anchor>
             </w:drawing>
           </mc:Choice>
           <mc:Fallback>
             <w:pict>
-              <v:rect w14:anchorId="628F9B24" id="Rectangle 51" o:spid="_x0000_s1026" style="position:absolute;margin-left:44.3pt;margin-top:-.15pt;width:168pt;height:77.25pt;z-index:251655168;visibility:visible;mso-wrap-style:square;mso-wrap-distance-left:9pt;mso-wrap-distance-top:0;mso-wrap-distance-right:9pt;mso-wrap-distance-bottom:0;mso-position-horizontal:absolute;mso-position-horizontal-relative:text;mso-position-vertical:absolute;mso-position-vertical-relative:text;v-text-anchor:middle" o:gfxdata="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" filled="f" strokecolor="#243f60 [1604]" strokeweight="2pt">
+              <v:rect w14:anchorId="3DB827D1" id="Rectangle 51" o:spid="_x0000_s1026" style="position:absolute;margin-left:126.9pt;margin-top:.2pt;width:168pt;height:78.7pt;z-index:251654656;visibility:visible;mso-wrap-style:square;mso-height-percent:0;mso-wrap-distance-left:9pt;mso-wrap-distance-top:0;mso-wrap-distance-right:9pt;mso-wrap-distance-bottom:0;mso-position-horizontal:absolute;mso-position-horizontal-relative:text;mso-position-vertical:absolute;mso-position-vertical-relative:text;mso-height-percent:0;mso-height-relative:margin;v-text-anchor:middle" o:gfxdata="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" filled="f" strokecolor="#243f60 [1604]" strokeweight="2pt">
                 <v:textbox>
                   <w:txbxContent>
                     <w:p>
@@ -8190,6 +8386,8 @@
           </mc:Fallback>
         </mc:AlternateContent>
       </w:r>
+    </w:p>
+    <w:p>
       <w:r>
         <w:rPr>
           <w:noProof/>
@@ -8197,16 +8395,16 @@
         <mc:AlternateContent>
           <mc:Choice Requires="wps">
             <w:drawing>
-              <wp:anchor distT="0" distB="0" distL="114300" distR="114300" simplePos="0" relativeHeight="251663360" behindDoc="0" locked="0" layoutInCell="1" allowOverlap="1" wp14:anchorId="3592C6C2" wp14:editId="5ADFC050">
+              <wp:anchor distT="0" distB="0" distL="114300" distR="114300" simplePos="0" relativeHeight="251660800" behindDoc="0" locked="0" layoutInCell="1" allowOverlap="1" wp14:anchorId="51AE6E51" wp14:editId="2BCAFCC8">
                 <wp:simplePos x="0" y="0"/>
                 <wp:positionH relativeFrom="column">
-                  <wp:posOffset>1587578</wp:posOffset>
+                  <wp:posOffset>2650211</wp:posOffset>
                 </wp:positionH>
                 <wp:positionV relativeFrom="paragraph">
-                  <wp:posOffset>504400</wp:posOffset>
+                  <wp:posOffset>175368</wp:posOffset>
                 </wp:positionV>
-                <wp:extent cx="8415" cy="474030"/>
-                <wp:effectExtent l="0" t="0" r="29845" b="21590"/>
+                <wp:extent cx="0" cy="511444"/>
+                <wp:effectExtent l="0" t="0" r="19050" b="22225"/>
                 <wp:wrapNone/>
                 <wp:docPr id="55" name="Straight Connector 55"/>
                 <wp:cNvGraphicFramePr/>
@@ -8215,9 +8413,9 @@
                     <wps:wsp>
                       <wps:cNvCnPr/>
                       <wps:spPr>
-                        <a:xfrm flipH="1">
+                        <a:xfrm>
                           <a:off x="0" y="0"/>
-                          <a:ext cx="8415" cy="474030"/>
+                          <a:ext cx="0" cy="511444"/>
                         </a:xfrm>
                         <a:prstGeom prst="line">
                           <a:avLst/>
@@ -8241,12 +8439,18 @@
                     </wps:wsp>
                   </a:graphicData>
                 </a:graphic>
+                <wp14:sizeRelH relativeFrom="margin">
+                  <wp14:pctWidth>0</wp14:pctWidth>
+                </wp14:sizeRelH>
+                <wp14:sizeRelV relativeFrom="margin">
+                  <wp14:pctHeight>0</wp14:pctHeight>
+                </wp14:sizeRelV>
               </wp:anchor>
             </w:drawing>
           </mc:Choice>
           <mc:Fallback>
             <w:pict>
-              <v:line w14:anchorId="7AB860BF" id="Straight Connector 55" o:spid="_x0000_s1026" style="position:absolute;flip:x;z-index:251663360;visibility:visible;mso-wrap-style:square;mso-wrap-distance-left:9pt;mso-wrap-distance-top:0;mso-wrap-distance-right:9pt;mso-wrap-distance-bottom:0;mso-position-horizontal:absolute;mso-position-horizontal-relative:text;mso-position-vertical:absolute;mso-position-vertical-relative:text" from="125pt,39.7pt" to="125.65pt,77.05pt" o:gfxdata="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" strokecolor="#4579b8 [3044]"/>
+              <v:line w14:anchorId="77CD6871" id="Straight Connector 55" o:spid="_x0000_s1026" style="position:absolute;z-index:251660800;visibility:visible;mso-wrap-style:square;mso-width-percent:0;mso-height-percent:0;mso-wrap-distance-left:9pt;mso-wrap-distance-top:0;mso-wrap-distance-right:9pt;mso-wrap-distance-bottom:0;mso-position-horizontal:absolute;mso-position-horizontal-relative:text;mso-position-vertical:absolute;mso-position-vertical-relative:text;mso-width-percent:0;mso-height-percent:0;mso-width-relative:margin;mso-height-relative:margin" from="208.7pt,13.8pt" to="208.7pt,54.05pt" o:gfxdata="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" strokecolor="#4579b8 [3044]"/>
             </w:pict>
           </mc:Fallback>
         </mc:AlternateContent>
@@ -8258,13 +8462,13 @@
         <mc:AlternateContent>
           <mc:Choice Requires="wps">
             <w:drawing>
-              <wp:anchor distT="0" distB="0" distL="114300" distR="114300" simplePos="0" relativeHeight="251659264" behindDoc="0" locked="0" layoutInCell="1" allowOverlap="1" wp14:anchorId="54E1B3F9" wp14:editId="71C23B69">
+              <wp:anchor distT="0" distB="0" distL="114300" distR="114300" simplePos="0" relativeHeight="251656704" behindDoc="0" locked="0" layoutInCell="1" allowOverlap="1" wp14:anchorId="78611315" wp14:editId="3F25FF1F">
                 <wp:simplePos x="0" y="0"/>
                 <wp:positionH relativeFrom="column">
-                  <wp:posOffset>589031</wp:posOffset>
+                  <wp:posOffset>1631186</wp:posOffset>
                 </wp:positionH>
                 <wp:positionV relativeFrom="paragraph">
-                  <wp:posOffset>501541</wp:posOffset>
+                  <wp:posOffset>182880</wp:posOffset>
                 </wp:positionV>
                 <wp:extent cx="2105975" cy="0"/>
                 <wp:effectExtent l="0" t="0" r="27940" b="19050"/>
@@ -8313,14 +8517,14 @@
           </mc:Choice>
           <mc:Fallback>
             <w:pict>
-              <v:line w14:anchorId="49F21449" id="Straight Connector 53" o:spid="_x0000_s1026" style="position:absolute;z-index:251659264;visibility:visible;mso-wrap-style:square;mso-width-percent:0;mso-height-percent:0;mso-wrap-distance-left:9pt;mso-wrap-distance-top:0;mso-wrap-distance-right:9pt;mso-wrap-distance-bottom:0;mso-position-horizontal:absolute;mso-position-horizontal-relative:text;mso-position-vertical:absolute;mso-position-vertical-relative:text;mso-width-percent:0;mso-height-percent:0;mso-width-relative:margin;mso-height-relative:margin" from="46.4pt,39.5pt" to="212.2pt,39.5pt" o:gfxdata="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" strokecolor="#4579b8 [3044]"/>
+              <v:line w14:anchorId="5C48B212" id="Straight Connector 53" o:spid="_x0000_s1026" style="position:absolute;z-index:251656704;visibility:visible;mso-wrap-style:square;mso-width-percent:0;mso-height-percent:0;mso-wrap-distance-left:9pt;mso-wrap-distance-top:0;mso-wrap-distance-right:9pt;mso-wrap-distance-bottom:0;mso-position-horizontal:absolute;mso-position-horizontal-relative:text;mso-position-vertical:absolute;mso-position-vertical-relative:text;mso-width-percent:0;mso-height-percent:0;mso-width-relative:margin;mso-height-relative:margin" from="128.45pt,14.4pt" to="294.25pt,14.4pt" o:gfxdata="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" strokecolor="#4579b8 [3044]"/>
             </w:pict>
           </mc:Fallback>
         </mc:AlternateContent>
       </w:r>
     </w:p>
     <w:sectPr>
-      <w:footerReference w:type="default" r:id="rId53"/>
+      <w:footerReference w:type="default" r:id="rId52"/>
       <w:pgSz w:w="12240" w:h="15840"/>
       <w:pgMar w:top="1440" w:right="1440" w:bottom="1440" w:left="1440" w:header="720" w:footer="720" w:gutter="0"/>
       <w:cols w:space="720"/>
@@ -8389,7 +8593,7 @@
           <w:rPr>
             <w:noProof/>
           </w:rPr>
-          <w:t>5</w:t>
+          <w:t>1</w:t>
         </w:r>
         <w:r>
           <w:rPr>
@@ -8435,7 +8639,7 @@
 
 <file path=word/numbering.xml><?xml version="1.0" encoding="utf-8"?>
 <w:numbering xmlns:wpc="http://schemas.microsoft.com/office/word/2010/wordprocessingCanvas" xmlns:mc="http://schemas.openxmlformats.org/markup-compatibility/2006" xmlns:o="urn:schemas-microsoft-com:office:office" xmlns:r="http://schemas.openxmlformats.org/officeDocument/2006/relationships" xmlns:m="http://schemas.openxmlformats.org/officeDocument/2006/math" xmlns:v="urn:schemas-microsoft-com:vml" xmlns:wp14="http://schemas.microsoft.com/office/word/2010/wordprocessingDrawing" xmlns:wp="http://schemas.openxmlformats.org/drawingml/2006/wordprocessingDrawing" xmlns:w10="urn:schemas-microsoft-com:office:word" xmlns:w="http://schemas.openxmlformats.org/wordprocessingml/2006/main" xmlns:w14="http://schemas.microsoft.com/office/word/2010/wordml" xmlns:w15="http://schemas.microsoft.com/office/word/2012/wordml" xmlns:wpg="http://schemas.microsoft.com/office/word/2010/wordprocessingGroup" xmlns:wpi="http://schemas.microsoft.com/office/word/2010/wordprocessingInk" xmlns:wne="http://schemas.microsoft.com/office/word/2006/wordml" xmlns:wps="http://schemas.microsoft.com/office/word/2010/wordprocessingShape" mc:Ignorable="w14 w15 wp14">
-  <w:abstractNum w:abstractNumId="0">
+  <w:abstractNum w:abstractNumId="0" w15:restartNumberingAfterBreak="0">
     <w:nsid w:val="053C7EE0"/>
     <w:multiLevelType w:val="hybridMultilevel"/>
     <w:tmpl w:val="71ECC99C"/>
@@ -8548,7 +8752,7 @@
       </w:rPr>
     </w:lvl>
   </w:abstractNum>
-  <w:abstractNum w:abstractNumId="1">
+  <w:abstractNum w:abstractNumId="1" w15:restartNumberingAfterBreak="0">
     <w:nsid w:val="0670280F"/>
     <w:multiLevelType w:val="hybridMultilevel"/>
     <w:tmpl w:val="FFA272EC"/>
@@ -8634,7 +8838,7 @@
       </w:pPr>
     </w:lvl>
   </w:abstractNum>
-  <w:abstractNum w:abstractNumId="2">
+  <w:abstractNum w:abstractNumId="2" w15:restartNumberingAfterBreak="0">
     <w:nsid w:val="09F53F04"/>
     <w:multiLevelType w:val="hybridMultilevel"/>
     <w:tmpl w:val="5ADC3BA4"/>
@@ -8747,7 +8951,7 @@
       </w:rPr>
     </w:lvl>
   </w:abstractNum>
-  <w:abstractNum w:abstractNumId="3">
+  <w:abstractNum w:abstractNumId="3" w15:restartNumberingAfterBreak="0">
     <w:nsid w:val="0BE8634C"/>
     <w:multiLevelType w:val="hybridMultilevel"/>
     <w:tmpl w:val="3DA0776E"/>
@@ -8836,7 +9040,7 @@
       </w:pPr>
     </w:lvl>
   </w:abstractNum>
-  <w:abstractNum w:abstractNumId="4">
+  <w:abstractNum w:abstractNumId="4" w15:restartNumberingAfterBreak="0">
     <w:nsid w:val="0E7D171A"/>
     <w:multiLevelType w:val="hybridMultilevel"/>
     <w:tmpl w:val="C5E6B3D4"/>
@@ -8949,7 +9153,7 @@
       </w:rPr>
     </w:lvl>
   </w:abstractNum>
-  <w:abstractNum w:abstractNumId="5">
+  <w:abstractNum w:abstractNumId="5" w15:restartNumberingAfterBreak="0">
     <w:nsid w:val="13537CD3"/>
     <w:multiLevelType w:val="hybridMultilevel"/>
     <w:tmpl w:val="EA5437D0"/>
@@ -9062,7 +9266,7 @@
       </w:rPr>
     </w:lvl>
   </w:abstractNum>
-  <w:abstractNum w:abstractNumId="6">
+  <w:abstractNum w:abstractNumId="6" w15:restartNumberingAfterBreak="0">
     <w:nsid w:val="174B5247"/>
     <w:multiLevelType w:val="hybridMultilevel"/>
     <w:tmpl w:val="57827FFA"/>
@@ -9175,7 +9379,7 @@
       </w:rPr>
     </w:lvl>
   </w:abstractNum>
-  <w:abstractNum w:abstractNumId="7">
+  <w:abstractNum w:abstractNumId="7" w15:restartNumberingAfterBreak="0">
     <w:nsid w:val="28311F29"/>
     <w:multiLevelType w:val="hybridMultilevel"/>
     <w:tmpl w:val="365002CE"/>
@@ -9288,7 +9492,7 @@
       </w:rPr>
     </w:lvl>
   </w:abstractNum>
-  <w:abstractNum w:abstractNumId="8">
+  <w:abstractNum w:abstractNumId="8" w15:restartNumberingAfterBreak="0">
     <w:nsid w:val="29765215"/>
     <w:multiLevelType w:val="hybridMultilevel"/>
     <w:tmpl w:val="782C9E18"/>
@@ -9401,7 +9605,7 @@
       </w:rPr>
     </w:lvl>
   </w:abstractNum>
-  <w:abstractNum w:abstractNumId="9">
+  <w:abstractNum w:abstractNumId="9" w15:restartNumberingAfterBreak="0">
     <w:nsid w:val="2A7C12C4"/>
     <w:multiLevelType w:val="hybridMultilevel"/>
     <w:tmpl w:val="10A28AB0"/>
@@ -9490,7 +9694,7 @@
       </w:pPr>
     </w:lvl>
   </w:abstractNum>
-  <w:abstractNum w:abstractNumId="10">
+  <w:abstractNum w:abstractNumId="10" w15:restartNumberingAfterBreak="0">
     <w:nsid w:val="2AB81BA2"/>
     <w:multiLevelType w:val="multilevel"/>
     <w:tmpl w:val="EAA8C7AC"/>
@@ -9603,7 +9807,7 @@
       </w:pPr>
     </w:lvl>
   </w:abstractNum>
-  <w:abstractNum w:abstractNumId="11">
+  <w:abstractNum w:abstractNumId="11" w15:restartNumberingAfterBreak="0">
     <w:nsid w:val="2B3F46C8"/>
     <w:multiLevelType w:val="hybridMultilevel"/>
     <w:tmpl w:val="6B7CE2DE"/>
@@ -9716,7 +9920,7 @@
       </w:rPr>
     </w:lvl>
   </w:abstractNum>
-  <w:abstractNum w:abstractNumId="12">
+  <w:abstractNum w:abstractNumId="12" w15:restartNumberingAfterBreak="0">
     <w:nsid w:val="2DAF5932"/>
     <w:multiLevelType w:val="multilevel"/>
     <w:tmpl w:val="9ACE5C2A"/>
@@ -9829,7 +10033,7 @@
       </w:pPr>
     </w:lvl>
   </w:abstractNum>
-  <w:abstractNum w:abstractNumId="13">
+  <w:abstractNum w:abstractNumId="13" w15:restartNumberingAfterBreak="0">
     <w:nsid w:val="31472969"/>
     <w:multiLevelType w:val="hybridMultilevel"/>
     <w:tmpl w:val="B22E0844"/>
@@ -9915,7 +10119,7 @@
       </w:pPr>
     </w:lvl>
   </w:abstractNum>
-  <w:abstractNum w:abstractNumId="14">
+  <w:abstractNum w:abstractNumId="14" w15:restartNumberingAfterBreak="0">
     <w:nsid w:val="3ACC771D"/>
     <w:multiLevelType w:val="hybridMultilevel"/>
     <w:tmpl w:val="EF808752"/>
@@ -10028,7 +10232,7 @@
       </w:rPr>
     </w:lvl>
   </w:abstractNum>
-  <w:abstractNum w:abstractNumId="15">
+  <w:abstractNum w:abstractNumId="15" w15:restartNumberingAfterBreak="0">
     <w:nsid w:val="3CE13CF7"/>
     <w:multiLevelType w:val="hybridMultilevel"/>
     <w:tmpl w:val="312270EA"/>
@@ -10141,10 +10345,10 @@
       </w:rPr>
     </w:lvl>
   </w:abstractNum>
-  <w:abstractNum w:abstractNumId="16">
+  <w:abstractNum w:abstractNumId="16" w15:restartNumberingAfterBreak="0">
     <w:nsid w:val="3F5E4136"/>
     <w:multiLevelType w:val="multilevel"/>
-    <w:tmpl w:val="54BAE01E"/>
+    <w:tmpl w:val="147A1116"/>
     <w:lvl w:ilvl="0">
       <w:start w:val="1"/>
       <w:numFmt w:val="decimal"/>
@@ -10160,17 +10364,17 @@
         <w:rFonts w:asciiTheme="minorHAnsi" w:eastAsiaTheme="minorHAnsi" w:hAnsiTheme="minorHAnsi" w:cstheme="minorBidi"/>
       </w:rPr>
     </w:lvl>
-    <w:lvl w:ilvl="1" w:tentative="1">
+    <w:lvl w:ilvl="1">
       <w:start w:val="1"/>
       <w:numFmt w:val="decimal"/>
-      <w:lvlText w:val="%2."/>
-      <w:lvlJc w:val="left"/>
-      <w:pPr>
-        <w:tabs>
-          <w:tab w:val="num" w:pos="1350"/>
-        </w:tabs>
+      <w:lvlText w:val="%2)"/>
+      <w:lvlJc w:val="left"/>
+      <w:pPr>
         <w:ind w:left="1350" w:hanging="360"/>
       </w:pPr>
+      <w:rPr>
+        <w:rFonts w:hint="default"/>
+      </w:rPr>
     </w:lvl>
     <w:lvl w:ilvl="2" w:tentative="1">
       <w:start w:val="1"/>
@@ -10257,7 +10461,7 @@
       </w:pPr>
     </w:lvl>
   </w:abstractNum>
-  <w:abstractNum w:abstractNumId="17">
+  <w:abstractNum w:abstractNumId="17" w15:restartNumberingAfterBreak="0">
     <w:nsid w:val="3F86314C"/>
     <w:multiLevelType w:val="hybridMultilevel"/>
     <w:tmpl w:val="BC8CB580"/>
@@ -10370,7 +10574,7 @@
       </w:rPr>
     </w:lvl>
   </w:abstractNum>
-  <w:abstractNum w:abstractNumId="18">
+  <w:abstractNum w:abstractNumId="18" w15:restartNumberingAfterBreak="0">
     <w:nsid w:val="4B331BE5"/>
     <w:multiLevelType w:val="hybridMultilevel"/>
     <w:tmpl w:val="5606BB84"/>
@@ -10459,7 +10663,7 @@
       </w:pPr>
     </w:lvl>
   </w:abstractNum>
-  <w:abstractNum w:abstractNumId="19">
+  <w:abstractNum w:abstractNumId="19" w15:restartNumberingAfterBreak="0">
     <w:nsid w:val="4D917417"/>
     <w:multiLevelType w:val="hybridMultilevel"/>
     <w:tmpl w:val="F216CB92"/>
@@ -10572,7 +10776,7 @@
       </w:rPr>
     </w:lvl>
   </w:abstractNum>
-  <w:abstractNum w:abstractNumId="20">
+  <w:abstractNum w:abstractNumId="20" w15:restartNumberingAfterBreak="0">
     <w:nsid w:val="596C4DED"/>
     <w:multiLevelType w:val="hybridMultilevel"/>
     <w:tmpl w:val="92D8D904"/>
@@ -10658,7 +10862,7 @@
       </w:pPr>
     </w:lvl>
   </w:abstractNum>
-  <w:abstractNum w:abstractNumId="21">
+  <w:abstractNum w:abstractNumId="21" w15:restartNumberingAfterBreak="0">
     <w:nsid w:val="5B1D3C0C"/>
     <w:multiLevelType w:val="hybridMultilevel"/>
     <w:tmpl w:val="8CD2E9A8"/>
@@ -10771,7 +10975,7 @@
       </w:rPr>
     </w:lvl>
   </w:abstractNum>
-  <w:abstractNum w:abstractNumId="22">
+  <w:abstractNum w:abstractNumId="22" w15:restartNumberingAfterBreak="0">
     <w:nsid w:val="62AA593F"/>
     <w:multiLevelType w:val="hybridMultilevel"/>
     <w:tmpl w:val="FFA272EC"/>
@@ -10857,7 +11061,7 @@
       </w:pPr>
     </w:lvl>
   </w:abstractNum>
-  <w:abstractNum w:abstractNumId="23">
+  <w:abstractNum w:abstractNumId="23" w15:restartNumberingAfterBreak="0">
     <w:nsid w:val="67155A45"/>
     <w:multiLevelType w:val="hybridMultilevel"/>
     <w:tmpl w:val="BCDA86EC"/>
@@ -10970,7 +11174,7 @@
       </w:rPr>
     </w:lvl>
   </w:abstractNum>
-  <w:abstractNum w:abstractNumId="24">
+  <w:abstractNum w:abstractNumId="24" w15:restartNumberingAfterBreak="0">
     <w:nsid w:val="70BC3E38"/>
     <w:multiLevelType w:val="hybridMultilevel"/>
     <w:tmpl w:val="58ECD854"/>
@@ -11083,7 +11287,7 @@
       </w:rPr>
     </w:lvl>
   </w:abstractNum>
-  <w:abstractNum w:abstractNumId="25">
+  <w:abstractNum w:abstractNumId="25" w15:restartNumberingAfterBreak="0">
     <w:nsid w:val="75FE564A"/>
     <w:multiLevelType w:val="hybridMultilevel"/>
     <w:tmpl w:val="4B1860EC"/>
@@ -11196,7 +11400,7 @@
       </w:rPr>
     </w:lvl>
   </w:abstractNum>
-  <w:abstractNum w:abstractNumId="26">
+  <w:abstractNum w:abstractNumId="26" w15:restartNumberingAfterBreak="0">
     <w:nsid w:val="7EA304CE"/>
     <w:multiLevelType w:val="hybridMultilevel"/>
     <w:tmpl w:val="0F78E8B0"/>
@@ -12424,7 +12628,7 @@
 </file>
 
 <file path=customXml/itemProps1.xml><?xml version="1.0" encoding="utf-8"?>
-<ds:datastoreItem xmlns:ds="http://schemas.openxmlformats.org/officeDocument/2006/customXml" ds:itemID="{AEC9035E-EEB1-4742-AFA3-988DD5EF6A98}">
+<ds:datastoreItem xmlns:ds="http://schemas.openxmlformats.org/officeDocument/2006/customXml" ds:itemID="{11BAA191-B22B-4A22-9E5A-A553F388563A}">
   <ds:schemaRefs>
     <ds:schemaRef ds:uri="http://schemas.openxmlformats.org/officeDocument/2006/bibliography"/>
   </ds:schemaRefs>

</xml_diff>

<commit_message>
FoldableWrapperTheme updated to v2.0
</commit_message>
<xml_diff>
--- a/documentation/WEBAPP BUILDER USER DOC.docx
+++ b/documentation/WEBAPP BUILDER USER DOC.docx
@@ -2610,7 +2610,6 @@
           <w:szCs w:val="32"/>
           <w:u w:val="single"/>
         </w:rPr>
-        <w:lastRenderedPageBreak/>
         <w:t>W</w:t>
       </w:r>
       <w:r>
@@ -2961,7 +2960,6 @@
           <w:sz w:val="24"/>
           <w:szCs w:val="24"/>
         </w:rPr>
-        <w:lastRenderedPageBreak/>
         <w:t>The properties of the primary layer can be change these include changing functions or setting properties such as the mosaic method. A simple time filter can be used to look through temporal selections of imagery</w:t>
       </w:r>
       <w:r>
@@ -3259,7 +3257,7 @@
           <w:szCs w:val="24"/>
           <w:shd w:val="clear" w:color="auto" w:fill="FFFFFF"/>
         </w:rPr>
-        <w:t>For the 1.3</w:t>
+        <w:t>For the 2.0</w:t>
       </w:r>
       <w:r>
         <w:rPr>
@@ -3291,7 +3289,7 @@
           <w:szCs w:val="24"/>
           <w:shd w:val="clear" w:color="auto" w:fill="FFFFFF"/>
         </w:rPr>
-        <w:t>rcgis-webapp-builder-1.3</w:t>
+        <w:t>rcgis-webapp-builder-2.0</w:t>
       </w:r>
       <w:r>
         <w:rPr>
@@ -3360,7 +3358,7 @@
           <w:sz w:val="24"/>
           <w:szCs w:val="24"/>
         </w:rPr>
-        <w:t>p-builder-1.3</w:t>
+        <w:t>p-builder-2.0</w:t>
       </w:r>
       <w:r>
         <w:rPr>
@@ -3422,7 +3420,7 @@
           <w:sz w:val="24"/>
           <w:szCs w:val="24"/>
         </w:rPr>
-        <w:t>ip arcgis-webapp-builder-1.3</w:t>
+        <w:t>ip arcgis-webapp-builder-2.0</w:t>
       </w:r>
       <w:r>
         <w:rPr>
@@ -3452,7 +3450,6 @@
           <w:sz w:val="24"/>
           <w:szCs w:val="24"/>
         </w:rPr>
-        <w:lastRenderedPageBreak/>
         <w:t xml:space="preserve">Open the unzipped. </w:t>
       </w:r>
       <w:r>
@@ -3462,6 +3459,8 @@
         </w:rPr>
         <w:t>Click on the startup.bat file. The Builder server starts and listens to port 3344.</w:t>
       </w:r>
+      <w:bookmarkStart w:id="4" w:name="_GoBack"/>
+      <w:bookmarkEnd w:id="4"/>
     </w:p>
     <w:p>
       <w:pPr>
@@ -3696,7 +3695,6 @@
         <w:rPr>
           <w:noProof/>
         </w:rPr>
-        <w:lastRenderedPageBreak/>
         <w:drawing>
           <wp:inline distT="0" distB="0" distL="0" distR="0" wp14:anchorId="10C2E8B2" wp14:editId="1CD91726">
             <wp:extent cx="5343525" cy="3333750"/>
@@ -3895,7 +3893,6 @@
           <w:sz w:val="24"/>
           <w:szCs w:val="24"/>
         </w:rPr>
-        <w:lastRenderedPageBreak/>
         <w:t xml:space="preserve">Add the </w:t>
       </w:r>
       <w:r>
@@ -4110,7 +4107,6 @@
         <w:rPr>
           <w:noProof/>
         </w:rPr>
-        <w:lastRenderedPageBreak/>
         <w:drawing>
           <wp:inline distT="0" distB="0" distL="0" distR="0" wp14:anchorId="5F170262" wp14:editId="5CFB5517">
             <wp:extent cx="5943600" cy="3397250"/>
@@ -4310,11 +4306,11 @@
       <w:pPr>
         <w:pStyle w:val="Heading1"/>
       </w:pPr>
-      <w:bookmarkStart w:id="4" w:name="_Toc443470929"/>
+      <w:bookmarkStart w:id="5" w:name="_Toc443470929"/>
       <w:r>
         <w:t>Create a basic web app in the builder</w:t>
       </w:r>
-      <w:bookmarkEnd w:id="4"/>
+      <w:bookmarkEnd w:id="5"/>
     </w:p>
     <w:p/>
     <w:p>
@@ -4563,9 +4559,8 @@
       <w:pPr>
         <w:pStyle w:val="Heading1"/>
       </w:pPr>
-      <w:bookmarkStart w:id="5" w:name="_Toc443470930"/>
-      <w:r>
-        <w:lastRenderedPageBreak/>
+      <w:bookmarkStart w:id="6" w:name="_Toc443470930"/>
+      <w:r>
         <w:t xml:space="preserve">Create a basic web </w:t>
       </w:r>
       <w:r>
@@ -4580,7 +4575,7 @@
       <w:r>
         <w:t xml:space="preserve"> in the builder</w:t>
       </w:r>
-      <w:bookmarkEnd w:id="5"/>
+      <w:bookmarkEnd w:id="6"/>
     </w:p>
     <w:p/>
     <w:p>
@@ -5048,7 +5043,6 @@
           <w:sz w:val="24"/>
           <w:szCs w:val="24"/>
         </w:rPr>
-        <w:lastRenderedPageBreak/>
         <w:drawing>
           <wp:inline distT="0" distB="0" distL="0" distR="0" wp14:anchorId="6727D93E" wp14:editId="7EC61F6C">
             <wp:extent cx="2262188" cy="2085975"/>
@@ -5258,7 +5252,6 @@
         <w:rPr>
           <w:noProof/>
         </w:rPr>
-        <w:lastRenderedPageBreak/>
         <w:drawing>
           <wp:inline distT="0" distB="0" distL="0" distR="0" wp14:anchorId="51102B7F" wp14:editId="33A71E99">
             <wp:extent cx="5943600" cy="4599940"/>
@@ -5414,7 +5407,6 @@
           <w:sz w:val="24"/>
           <w:szCs w:val="24"/>
         </w:rPr>
-        <w:lastRenderedPageBreak/>
         <w:drawing>
           <wp:inline distT="0" distB="0" distL="0" distR="0">
             <wp:extent cx="5943600" cy="3757295"/>
@@ -5753,7 +5745,6 @@
         <w:rPr>
           <w:noProof/>
         </w:rPr>
-        <w:lastRenderedPageBreak/>
         <w:drawing>
           <wp:inline distT="0" distB="0" distL="0" distR="0" wp14:anchorId="42DAAB58" wp14:editId="5B158D41">
             <wp:extent cx="4096994" cy="3186113"/>
@@ -5945,7 +5936,6 @@
           <w:sz w:val="24"/>
           <w:szCs w:val="24"/>
         </w:rPr>
-        <w:lastRenderedPageBreak/>
         <w:drawing>
           <wp:inline distT="0" distB="0" distL="0" distR="0">
             <wp:extent cx="5943600" cy="3723640"/>
@@ -6386,7 +6376,6 @@
           <w:sz w:val="24"/>
           <w:szCs w:val="24"/>
         </w:rPr>
-        <w:lastRenderedPageBreak/>
         <w:drawing>
           <wp:inline distT="0" distB="0" distL="0" distR="0">
             <wp:extent cx="4900785" cy="695325"/>
@@ -6546,38 +6535,38 @@
       <w:pPr>
         <w:pStyle w:val="Heading1"/>
       </w:pPr>
-      <w:bookmarkStart w:id="6" w:name="_Toc443470931"/>
+      <w:bookmarkStart w:id="7" w:name="_Toc443470931"/>
       <w:r>
         <w:t>Widget</w:t>
       </w:r>
       <w:r>
         <w:t xml:space="preserve"> Usage</w:t>
       </w:r>
-      <w:bookmarkEnd w:id="6"/>
+      <w:bookmarkEnd w:id="7"/>
     </w:p>
     <w:p/>
     <w:p>
       <w:pPr>
         <w:pStyle w:val="Heading2"/>
       </w:pPr>
-      <w:bookmarkStart w:id="7" w:name="_Toc443470932"/>
+      <w:bookmarkStart w:id="8" w:name="_Toc443470932"/>
       <w:r>
         <w:t>IS</w:t>
       </w:r>
       <w:r>
         <w:t>Layers</w:t>
       </w:r>
-      <w:bookmarkEnd w:id="7"/>
+      <w:bookmarkEnd w:id="8"/>
     </w:p>
     <w:p>
       <w:pPr>
         <w:pStyle w:val="Heading3"/>
       </w:pPr>
-      <w:bookmarkStart w:id="8" w:name="_Toc443470933"/>
+      <w:bookmarkStart w:id="9" w:name="_Toc443470933"/>
       <w:r>
         <w:t>Overview</w:t>
       </w:r>
-      <w:bookmarkEnd w:id="8"/>
+      <w:bookmarkEnd w:id="9"/>
     </w:p>
     <w:p>
       <w:r>
@@ -6613,7 +6602,6 @@
         <w:rPr>
           <w:noProof/>
         </w:rPr>
-        <w:lastRenderedPageBreak/>
         <w:drawing>
           <wp:inline distT="0" distB="0" distL="0" distR="0">
             <wp:extent cx="3448050" cy="1533525"/>
@@ -6661,11 +6649,11 @@
       <w:pPr>
         <w:pStyle w:val="Heading3"/>
       </w:pPr>
-      <w:bookmarkStart w:id="9" w:name="_Toc443470934"/>
+      <w:bookmarkStart w:id="10" w:name="_Toc443470934"/>
       <w:r>
         <w:t>Configuration</w:t>
       </w:r>
-      <w:bookmarkEnd w:id="9"/>
+      <w:bookmarkEnd w:id="10"/>
     </w:p>
     <w:p>
       <w:r>
@@ -6676,24 +6664,24 @@
       <w:pPr>
         <w:pStyle w:val="Heading2"/>
       </w:pPr>
-      <w:bookmarkStart w:id="10" w:name="_Toc443470935"/>
+      <w:bookmarkStart w:id="11" w:name="_Toc443470935"/>
       <w:r>
         <w:t>IS</w:t>
       </w:r>
       <w:r>
         <w:t>Display</w:t>
       </w:r>
-      <w:bookmarkEnd w:id="10"/>
+      <w:bookmarkEnd w:id="11"/>
     </w:p>
     <w:p>
       <w:pPr>
         <w:pStyle w:val="Heading3"/>
       </w:pPr>
-      <w:bookmarkStart w:id="11" w:name="_Toc443470936"/>
+      <w:bookmarkStart w:id="12" w:name="_Toc443470936"/>
       <w:r>
         <w:t>Overview</w:t>
       </w:r>
-      <w:bookmarkEnd w:id="11"/>
+      <w:bookmarkEnd w:id="12"/>
     </w:p>
     <w:p>
       <w:r>
@@ -6765,24 +6753,24 @@
       <w:pPr>
         <w:pStyle w:val="Heading2"/>
       </w:pPr>
-      <w:bookmarkStart w:id="12" w:name="_Toc443470937"/>
+      <w:bookmarkStart w:id="13" w:name="_Toc443470937"/>
       <w:r>
         <w:t>IS</w:t>
       </w:r>
       <w:r>
         <w:t>DisplayOrder</w:t>
       </w:r>
-      <w:bookmarkEnd w:id="12"/>
+      <w:bookmarkEnd w:id="13"/>
     </w:p>
     <w:p>
       <w:pPr>
         <w:pStyle w:val="Heading3"/>
       </w:pPr>
-      <w:bookmarkStart w:id="13" w:name="_Toc443470938"/>
+      <w:bookmarkStart w:id="14" w:name="_Toc443470938"/>
       <w:r>
         <w:t>Overview</w:t>
       </w:r>
-      <w:bookmarkEnd w:id="13"/>
+      <w:bookmarkEnd w:id="14"/>
     </w:p>
     <w:p>
       <w:r>
@@ -6856,24 +6844,24 @@
       <w:pPr>
         <w:pStyle w:val="Heading2"/>
       </w:pPr>
-      <w:bookmarkStart w:id="14" w:name="_Toc443470939"/>
+      <w:bookmarkStart w:id="15" w:name="_Toc443470939"/>
       <w:r>
         <w:t>IS</w:t>
       </w:r>
       <w:r>
         <w:t>Parameters</w:t>
       </w:r>
-      <w:bookmarkEnd w:id="14"/>
+      <w:bookmarkEnd w:id="15"/>
     </w:p>
     <w:p>
       <w:pPr>
         <w:pStyle w:val="Heading3"/>
       </w:pPr>
-      <w:bookmarkStart w:id="15" w:name="_Toc443470940"/>
+      <w:bookmarkStart w:id="16" w:name="_Toc443470940"/>
       <w:r>
         <w:t>Overview</w:t>
       </w:r>
-      <w:bookmarkEnd w:id="15"/>
+      <w:bookmarkEnd w:id="16"/>
     </w:p>
     <w:p>
       <w:r>
@@ -6941,24 +6929,24 @@
       <w:pPr>
         <w:pStyle w:val="Heading2"/>
       </w:pPr>
-      <w:bookmarkStart w:id="16" w:name="_Toc443470941"/>
+      <w:bookmarkStart w:id="17" w:name="_Toc443470941"/>
       <w:r>
         <w:t>IS</w:t>
       </w:r>
       <w:r>
         <w:t>TimeFilter</w:t>
       </w:r>
-      <w:bookmarkEnd w:id="16"/>
+      <w:bookmarkEnd w:id="17"/>
     </w:p>
     <w:p>
       <w:pPr>
         <w:pStyle w:val="Heading3"/>
       </w:pPr>
-      <w:bookmarkStart w:id="17" w:name="_Toc443470942"/>
+      <w:bookmarkStart w:id="18" w:name="_Toc443470942"/>
       <w:r>
         <w:t>Overview</w:t>
       </w:r>
-      <w:bookmarkEnd w:id="17"/>
+      <w:bookmarkEnd w:id="18"/>
     </w:p>
     <w:p>
       <w:r>
@@ -7059,24 +7047,24 @@
       <w:pPr>
         <w:pStyle w:val="Heading2"/>
       </w:pPr>
-      <w:bookmarkStart w:id="18" w:name="_Toc443470943"/>
+      <w:bookmarkStart w:id="19" w:name="_Toc443470943"/>
       <w:r>
         <w:t>IS</w:t>
       </w:r>
       <w:r>
         <w:t>Compare</w:t>
       </w:r>
-      <w:bookmarkEnd w:id="18"/>
+      <w:bookmarkEnd w:id="19"/>
     </w:p>
     <w:p>
       <w:pPr>
         <w:pStyle w:val="Heading3"/>
       </w:pPr>
-      <w:bookmarkStart w:id="19" w:name="_Toc443470944"/>
+      <w:bookmarkStart w:id="20" w:name="_Toc443470944"/>
       <w:r>
         <w:t>Overview</w:t>
       </w:r>
-      <w:bookmarkEnd w:id="19"/>
+      <w:bookmarkEnd w:id="20"/>
     </w:p>
     <w:p>
       <w:r>
@@ -7097,7 +7085,6 @@
         <w:rPr>
           <w:noProof/>
         </w:rPr>
-        <w:lastRenderedPageBreak/>
         <w:drawing>
           <wp:inline distT="0" distB="0" distL="0" distR="0" wp14:anchorId="1890A0C4" wp14:editId="7F7443C2">
             <wp:extent cx="2781300" cy="818030"/>
@@ -7201,24 +7188,24 @@
       <w:pPr>
         <w:pStyle w:val="Heading2"/>
       </w:pPr>
-      <w:bookmarkStart w:id="20" w:name="_Toc443470945"/>
+      <w:bookmarkStart w:id="21" w:name="_Toc443470945"/>
       <w:r>
         <w:t>IS</w:t>
       </w:r>
       <w:r>
         <w:t>PrimaryAcquisitionDate</w:t>
       </w:r>
-      <w:bookmarkEnd w:id="20"/>
+      <w:bookmarkEnd w:id="21"/>
     </w:p>
     <w:p>
       <w:pPr>
         <w:pStyle w:val="Heading3"/>
       </w:pPr>
-      <w:bookmarkStart w:id="21" w:name="_Toc443470946"/>
+      <w:bookmarkStart w:id="22" w:name="_Toc443470946"/>
       <w:r>
         <w:t>Overview</w:t>
       </w:r>
-      <w:bookmarkEnd w:id="21"/>
+      <w:bookmarkEnd w:id="22"/>
     </w:p>
     <w:p>
       <w:r>
@@ -7300,24 +7287,24 @@
       <w:pPr>
         <w:pStyle w:val="Heading2"/>
       </w:pPr>
-      <w:bookmarkStart w:id="22" w:name="_Toc443470947"/>
+      <w:bookmarkStart w:id="23" w:name="_Toc443470947"/>
       <w:r>
         <w:t>IS</w:t>
       </w:r>
       <w:r>
         <w:t>SecondaryAcquisitionDate</w:t>
       </w:r>
-      <w:bookmarkEnd w:id="22"/>
+      <w:bookmarkEnd w:id="23"/>
     </w:p>
     <w:p>
       <w:pPr>
         <w:pStyle w:val="Heading3"/>
       </w:pPr>
-      <w:bookmarkStart w:id="23" w:name="_Toc443470948"/>
+      <w:bookmarkStart w:id="24" w:name="_Toc443470948"/>
       <w:r>
         <w:t>Overview</w:t>
       </w:r>
-      <w:bookmarkEnd w:id="23"/>
+      <w:bookmarkEnd w:id="24"/>
     </w:p>
     <w:p>
       <w:r>
@@ -7386,24 +7373,24 @@
       <w:pPr>
         <w:pStyle w:val="Heading2"/>
       </w:pPr>
-      <w:bookmarkStart w:id="24" w:name="_Toc443470949"/>
+      <w:bookmarkStart w:id="25" w:name="_Toc443470949"/>
       <w:r>
         <w:t>IS</w:t>
       </w:r>
       <w:r>
         <w:t>SpectralProfile</w:t>
       </w:r>
-      <w:bookmarkEnd w:id="24"/>
+      <w:bookmarkEnd w:id="25"/>
     </w:p>
     <w:p>
       <w:pPr>
         <w:pStyle w:val="Heading3"/>
       </w:pPr>
-      <w:bookmarkStart w:id="25" w:name="_Toc443470950"/>
+      <w:bookmarkStart w:id="26" w:name="_Toc443470950"/>
       <w:r>
         <w:t>Overview</w:t>
       </w:r>
-      <w:bookmarkEnd w:id="25"/>
+      <w:bookmarkEnd w:id="26"/>
     </w:p>
     <w:p>
       <w:r>
@@ -7421,7 +7408,6 @@
         <w:rPr>
           <w:noProof/>
         </w:rPr>
-        <w:lastRenderedPageBreak/>
         <w:drawing>
           <wp:inline distT="0" distB="0" distL="0" distR="0">
             <wp:extent cx="5943600" cy="2382520"/>
@@ -7490,11 +7476,11 @@
       <w:pPr>
         <w:pStyle w:val="Heading2"/>
       </w:pPr>
-      <w:bookmarkStart w:id="26" w:name="_Toc443470951"/>
+      <w:bookmarkStart w:id="27" w:name="_Toc443470951"/>
       <w:r>
         <w:t>ISTimeFilterProfile</w:t>
       </w:r>
-      <w:bookmarkEnd w:id="26"/>
+      <w:bookmarkEnd w:id="27"/>
     </w:p>
     <w:p/>
     <w:p>
@@ -7523,24 +7509,24 @@
       <w:pPr>
         <w:pStyle w:val="Heading2"/>
       </w:pPr>
-      <w:bookmarkStart w:id="27" w:name="_Toc443470952"/>
+      <w:bookmarkStart w:id="28" w:name="_Toc443470952"/>
       <w:r>
         <w:t>IS</w:t>
       </w:r>
       <w:r>
         <w:t>ChangeDetection</w:t>
       </w:r>
-      <w:bookmarkEnd w:id="27"/>
+      <w:bookmarkEnd w:id="28"/>
     </w:p>
     <w:p>
       <w:pPr>
         <w:pStyle w:val="Heading3"/>
       </w:pPr>
-      <w:bookmarkStart w:id="28" w:name="_Toc443470953"/>
+      <w:bookmarkStart w:id="29" w:name="_Toc443470953"/>
       <w:r>
         <w:t>Overview</w:t>
       </w:r>
-      <w:bookmarkEnd w:id="28"/>
+      <w:bookmarkEnd w:id="29"/>
     </w:p>
     <w:p>
       <w:r>
@@ -7584,7 +7570,6 @@
         <w:rPr>
           <w:noProof/>
         </w:rPr>
-        <w:lastRenderedPageBreak/>
         <w:drawing>
           <wp:inline distT="0" distB="0" distL="0" distR="0">
             <wp:extent cx="5943600" cy="3052445"/>
@@ -7791,7 +7776,6 @@
         </w:numPr>
       </w:pPr>
       <w:r>
-        <w:lastRenderedPageBreak/>
         <w:t>Open</w:t>
       </w:r>
       <w:r>
@@ -7911,22 +7895,22 @@
       <w:pPr>
         <w:pStyle w:val="Heading2"/>
       </w:pPr>
-      <w:bookmarkStart w:id="29" w:name="_Toc443470954"/>
+      <w:bookmarkStart w:id="30" w:name="_Toc443470954"/>
       <w:r>
         <w:t>ISClassification</w:t>
       </w:r>
-      <w:bookmarkEnd w:id="29"/>
+      <w:bookmarkEnd w:id="30"/>
     </w:p>
     <w:p/>
     <w:p>
       <w:pPr>
         <w:pStyle w:val="Heading3"/>
       </w:pPr>
-      <w:bookmarkStart w:id="30" w:name="_Toc443470955"/>
+      <w:bookmarkStart w:id="31" w:name="_Toc443470955"/>
       <w:r>
         <w:t>Overview</w:t>
       </w:r>
-      <w:bookmarkEnd w:id="30"/>
+      <w:bookmarkEnd w:id="31"/>
     </w:p>
     <w:p>
       <w:r>
@@ -7935,8 +7919,6 @@
       <w:r>
         <w:t xml:space="preserve"> </w:t>
       </w:r>
-      <w:bookmarkStart w:id="31" w:name="_GoBack"/>
-      <w:bookmarkEnd w:id="31"/>
     </w:p>
     <w:p>
       <w:pPr>
@@ -7946,7 +7928,6 @@
         <w:rPr>
           <w:noProof/>
         </w:rPr>
-        <w:lastRenderedPageBreak/>
         <w:drawing>
           <wp:inline distT="0" distB="0" distL="0" distR="0">
             <wp:extent cx="2444750" cy="2966662"/>
@@ -8450,7 +8431,7 @@
           </mc:Choice>
           <mc:Fallback>
             <w:pict>
-              <v:line w14:anchorId="77CD6871" id="Straight Connector 55" o:spid="_x0000_s1026" style="position:absolute;z-index:251660800;visibility:visible;mso-wrap-style:square;mso-width-percent:0;mso-height-percent:0;mso-wrap-distance-left:9pt;mso-wrap-distance-top:0;mso-wrap-distance-right:9pt;mso-wrap-distance-bottom:0;mso-position-horizontal:absolute;mso-position-horizontal-relative:text;mso-position-vertical:absolute;mso-position-vertical-relative:text;mso-width-percent:0;mso-height-percent:0;mso-width-relative:margin;mso-height-relative:margin" from="208.7pt,13.8pt" to="208.7pt,54.05pt" o:gfxdata="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" strokecolor="#4579b8 [3044]"/>
+              <v:line w14:anchorId="7B809661" id="Straight Connector 55" o:spid="_x0000_s1026" style="position:absolute;z-index:251660800;visibility:visible;mso-wrap-style:square;mso-width-percent:0;mso-height-percent:0;mso-wrap-distance-left:9pt;mso-wrap-distance-top:0;mso-wrap-distance-right:9pt;mso-wrap-distance-bottom:0;mso-position-horizontal:absolute;mso-position-horizontal-relative:text;mso-position-vertical:absolute;mso-position-vertical-relative:text;mso-width-percent:0;mso-height-percent:0;mso-width-relative:margin;mso-height-relative:margin" from="208.7pt,13.8pt" to="208.7pt,54.05pt" o:gfxdata="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" strokecolor="#4579b8 [3044]"/>
             </w:pict>
           </mc:Fallback>
         </mc:AlternateContent>
@@ -8517,7 +8498,7 @@
           </mc:Choice>
           <mc:Fallback>
             <w:pict>
-              <v:line w14:anchorId="5C48B212" id="Straight Connector 53" o:spid="_x0000_s1026" style="position:absolute;z-index:251656704;visibility:visible;mso-wrap-style:square;mso-width-percent:0;mso-height-percent:0;mso-wrap-distance-left:9pt;mso-wrap-distance-top:0;mso-wrap-distance-right:9pt;mso-wrap-distance-bottom:0;mso-position-horizontal:absolute;mso-position-horizontal-relative:text;mso-position-vertical:absolute;mso-position-vertical-relative:text;mso-width-percent:0;mso-height-percent:0;mso-width-relative:margin;mso-height-relative:margin" from="128.45pt,14.4pt" to="294.25pt,14.4pt" o:gfxdata="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" strokecolor="#4579b8 [3044]"/>
+              <v:line w14:anchorId="0A7AB60F" id="Straight Connector 53" o:spid="_x0000_s1026" style="position:absolute;z-index:251656704;visibility:visible;mso-wrap-style:square;mso-width-percent:0;mso-height-percent:0;mso-wrap-distance-left:9pt;mso-wrap-distance-top:0;mso-wrap-distance-right:9pt;mso-wrap-distance-bottom:0;mso-position-horizontal:absolute;mso-position-horizontal-relative:text;mso-position-vertical:absolute;mso-position-vertical-relative:text;mso-width-percent:0;mso-height-percent:0;mso-width-relative:margin;mso-height-relative:margin" from="128.45pt,14.4pt" to="294.25pt,14.4pt" o:gfxdata="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" strokecolor="#4579b8 [3044]"/>
             </w:pict>
           </mc:Fallback>
         </mc:AlternateContent>
@@ -12628,7 +12609,7 @@
 </file>
 
 <file path=customXml/itemProps1.xml><?xml version="1.0" encoding="utf-8"?>
-<ds:datastoreItem xmlns:ds="http://schemas.openxmlformats.org/officeDocument/2006/customXml" ds:itemID="{11BAA191-B22B-4A22-9E5A-A553F388563A}">
+<ds:datastoreItem xmlns:ds="http://schemas.openxmlformats.org/officeDocument/2006/customXml" ds:itemID="{76A1D6DA-5CCF-4F77-AB19-27F9C21EE81C}">
   <ds:schemaRefs>
     <ds:schemaRef ds:uri="http://schemas.openxmlformats.org/officeDocument/2006/bibliography"/>
   </ds:schemaRefs>

</xml_diff>

<commit_message>
Widgets and Theme updated to support v2.1
</commit_message>
<xml_diff>
--- a/documentation/WEBAPP BUILDER USER DOC.docx
+++ b/documentation/WEBAPP BUILDER USER DOC.docx
@@ -3257,7 +3257,7 @@
           <w:szCs w:val="24"/>
           <w:shd w:val="clear" w:color="auto" w:fill="FFFFFF"/>
         </w:rPr>
-        <w:t>For the 2.0</w:t>
+        <w:t>For the 2.1</w:t>
       </w:r>
       <w:r>
         <w:rPr>
@@ -3289,7 +3289,7 @@
           <w:szCs w:val="24"/>
           <w:shd w:val="clear" w:color="auto" w:fill="FFFFFF"/>
         </w:rPr>
-        <w:t>rcgis-webapp-builder-2.0</w:t>
+        <w:t>rcgis-webapp-builder-2.1</w:t>
       </w:r>
       <w:r>
         <w:rPr>
@@ -3358,7 +3358,7 @@
           <w:sz w:val="24"/>
           <w:szCs w:val="24"/>
         </w:rPr>
-        <w:t>p-builder-2.0</w:t>
+        <w:t>p-builder-2.1</w:t>
       </w:r>
       <w:r>
         <w:rPr>
@@ -3420,7 +3420,7 @@
           <w:sz w:val="24"/>
           <w:szCs w:val="24"/>
         </w:rPr>
-        <w:t>ip arcgis-webapp-builder-2.0</w:t>
+        <w:t>ip arcgis-webapp-builder-2.1</w:t>
       </w:r>
       <w:r>
         <w:rPr>
@@ -3459,8 +3459,6 @@
         </w:rPr>
         <w:t>Click on the startup.bat file. The Builder server starts and listens to port 3344.</w:t>
       </w:r>
-      <w:bookmarkStart w:id="4" w:name="_GoBack"/>
-      <w:bookmarkEnd w:id="4"/>
     </w:p>
     <w:p>
       <w:pPr>
@@ -3987,6 +3985,8 @@
           <w:szCs w:val="24"/>
         </w:rPr>
       </w:pPr>
+      <w:bookmarkStart w:id="4" w:name="_GoBack"/>
+      <w:bookmarkEnd w:id="4"/>
     </w:p>
     <w:p>
       <w:pPr>
@@ -8431,7 +8431,7 @@
           </mc:Choice>
           <mc:Fallback>
             <w:pict>
-              <v:line w14:anchorId="7B809661" id="Straight Connector 55" o:spid="_x0000_s1026" style="position:absolute;z-index:251660800;visibility:visible;mso-wrap-style:square;mso-width-percent:0;mso-height-percent:0;mso-wrap-distance-left:9pt;mso-wrap-distance-top:0;mso-wrap-distance-right:9pt;mso-wrap-distance-bottom:0;mso-position-horizontal:absolute;mso-position-horizontal-relative:text;mso-position-vertical:absolute;mso-position-vertical-relative:text;mso-width-percent:0;mso-height-percent:0;mso-width-relative:margin;mso-height-relative:margin" from="208.7pt,13.8pt" to="208.7pt,54.05pt" o:gfxdata="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" strokecolor="#4579b8 [3044]"/>
+              <v:line w14:anchorId="68A3F4AE" id="Straight Connector 55" o:spid="_x0000_s1026" style="position:absolute;z-index:251660800;visibility:visible;mso-wrap-style:square;mso-width-percent:0;mso-height-percent:0;mso-wrap-distance-left:9pt;mso-wrap-distance-top:0;mso-wrap-distance-right:9pt;mso-wrap-distance-bottom:0;mso-position-horizontal:absolute;mso-position-horizontal-relative:text;mso-position-vertical:absolute;mso-position-vertical-relative:text;mso-width-percent:0;mso-height-percent:0;mso-width-relative:margin;mso-height-relative:margin" from="208.7pt,13.8pt" to="208.7pt,54.05pt" o:gfxdata="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" strokecolor="#4579b8 [3044]"/>
             </w:pict>
           </mc:Fallback>
         </mc:AlternateContent>
@@ -8498,7 +8498,7 @@
           </mc:Choice>
           <mc:Fallback>
             <w:pict>
-              <v:line w14:anchorId="0A7AB60F" id="Straight Connector 53" o:spid="_x0000_s1026" style="position:absolute;z-index:251656704;visibility:visible;mso-wrap-style:square;mso-width-percent:0;mso-height-percent:0;mso-wrap-distance-left:9pt;mso-wrap-distance-top:0;mso-wrap-distance-right:9pt;mso-wrap-distance-bottom:0;mso-position-horizontal:absolute;mso-position-horizontal-relative:text;mso-position-vertical:absolute;mso-position-vertical-relative:text;mso-width-percent:0;mso-height-percent:0;mso-width-relative:margin;mso-height-relative:margin" from="128.45pt,14.4pt" to="294.25pt,14.4pt" o:gfxdata="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" strokecolor="#4579b8 [3044]"/>
+              <v:line w14:anchorId="1EC3CAA7" id="Straight Connector 53" o:spid="_x0000_s1026" style="position:absolute;z-index:251656704;visibility:visible;mso-wrap-style:square;mso-width-percent:0;mso-height-percent:0;mso-wrap-distance-left:9pt;mso-wrap-distance-top:0;mso-wrap-distance-right:9pt;mso-wrap-distance-bottom:0;mso-position-horizontal:absolute;mso-position-horizontal-relative:text;mso-position-vertical:absolute;mso-position-vertical-relative:text;mso-width-percent:0;mso-height-percent:0;mso-width-relative:margin;mso-height-relative:margin" from="128.45pt,14.4pt" to="294.25pt,14.4pt" o:gfxdata="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" strokecolor="#4579b8 [3044]"/>
             </w:pict>
           </mc:Fallback>
         </mc:AlternateContent>
@@ -12609,7 +12609,7 @@
 </file>
 
 <file path=customXml/itemProps1.xml><?xml version="1.0" encoding="utf-8"?>
-<ds:datastoreItem xmlns:ds="http://schemas.openxmlformats.org/officeDocument/2006/customXml" ds:itemID="{76A1D6DA-5CCF-4F77-AB19-27F9C21EE81C}">
+<ds:datastoreItem xmlns:ds="http://schemas.openxmlformats.org/officeDocument/2006/customXml" ds:itemID="{3DF81041-DF7A-43E5-9AA6-374107C8BBC7}">
   <ds:schemaRefs>
     <ds:schemaRef ds:uri="http://schemas.openxmlformats.org/officeDocument/2006/bibliography"/>
   </ds:schemaRefs>

</xml_diff>